<commit_message>
Minor changes and made pdf of instructions
</commit_message>
<xml_diff>
--- a/Instructions_ENIGMA-CNV-WG_v2.2.docx
+++ b/Instructions_ENIGMA-CNV-WG_v2.2.docx
@@ -177,7 +177,7 @@
         <w:rPr>
           <w:noProof/>
         </w:rPr>
-        <w:instrText xml:space="preserve"> PAGEREF _Toc105056352 \h </w:instrText>
+        <w:instrText xml:space="preserve"> PAGEREF _Toc105056371 \h </w:instrText>
       </w:r>
       <w:r>
         <w:rPr>
@@ -237,7 +237,7 @@
         <w:rPr>
           <w:noProof/>
         </w:rPr>
-        <w:instrText xml:space="preserve"> PAGEREF _Toc105056353 \h </w:instrText>
+        <w:instrText xml:space="preserve"> PAGEREF _Toc105056372 \h </w:instrText>
       </w:r>
       <w:r>
         <w:rPr>
@@ -304,7 +304,7 @@
         <w:rPr>
           <w:noProof/>
         </w:rPr>
-        <w:instrText xml:space="preserve"> PAGEREF _Toc105056354 \h </w:instrText>
+        <w:instrText xml:space="preserve"> PAGEREF _Toc105056373 \h </w:instrText>
       </w:r>
       <w:r>
         <w:rPr>
@@ -371,7 +371,7 @@
         <w:rPr>
           <w:noProof/>
         </w:rPr>
-        <w:instrText xml:space="preserve"> PAGEREF _Toc105056355 \h </w:instrText>
+        <w:instrText xml:space="preserve"> PAGEREF _Toc105056374 \h </w:instrText>
       </w:r>
       <w:r>
         <w:rPr>
@@ -388,7 +388,7 @@
         <w:rPr>
           <w:noProof/>
         </w:rPr>
-        <w:t>3</w:t>
+        <w:t>4</w:t>
       </w:r>
       <w:r>
         <w:rPr>
@@ -433,7 +433,7 @@
         <w:rPr>
           <w:noProof/>
         </w:rPr>
-        <w:instrText xml:space="preserve"> PAGEREF _Toc105056356 \h </w:instrText>
+        <w:instrText xml:space="preserve"> PAGEREF _Toc105056375 \h </w:instrText>
       </w:r>
       <w:r>
         <w:rPr>
@@ -493,7 +493,7 @@
         <w:rPr>
           <w:noProof/>
         </w:rPr>
-        <w:instrText xml:space="preserve"> PAGEREF _Toc105056357 \h </w:instrText>
+        <w:instrText xml:space="preserve"> PAGEREF _Toc105056376 \h </w:instrText>
       </w:r>
       <w:r>
         <w:rPr>
@@ -554,7 +554,7 @@
         <w:rPr>
           <w:noProof/>
         </w:rPr>
-        <w:instrText xml:space="preserve"> PAGEREF _Toc105056358 \h </w:instrText>
+        <w:instrText xml:space="preserve"> PAGEREF _Toc105056377 \h </w:instrText>
       </w:r>
       <w:r>
         <w:rPr>
@@ -616,7 +616,7 @@
         <w:rPr>
           <w:noProof/>
         </w:rPr>
-        <w:instrText xml:space="preserve"> PAGEREF _Toc105056359 \h </w:instrText>
+        <w:instrText xml:space="preserve"> PAGEREF _Toc105056378 \h </w:instrText>
       </w:r>
       <w:r>
         <w:rPr>
@@ -689,7 +689,7 @@
         <w:rPr>
           <w:noProof/>
         </w:rPr>
-        <w:instrText xml:space="preserve"> PAGEREF _Toc105056360 \h </w:instrText>
+        <w:instrText xml:space="preserve"> PAGEREF _Toc105056379 \h </w:instrText>
       </w:r>
       <w:r>
         <w:rPr>
@@ -750,7 +750,7 @@
         <w:rPr>
           <w:noProof/>
         </w:rPr>
-        <w:instrText xml:space="preserve"> PAGEREF _Toc105056361 \h </w:instrText>
+        <w:instrText xml:space="preserve"> PAGEREF _Toc105056380 \h </w:instrText>
       </w:r>
       <w:r>
         <w:rPr>
@@ -810,7 +810,7 @@
         <w:rPr>
           <w:noProof/>
         </w:rPr>
-        <w:instrText xml:space="preserve"> PAGEREF _Toc105056362 \h </w:instrText>
+        <w:instrText xml:space="preserve"> PAGEREF _Toc105056381 \h </w:instrText>
       </w:r>
       <w:r>
         <w:rPr>
@@ -871,7 +871,7 @@
         <w:rPr>
           <w:noProof/>
         </w:rPr>
-        <w:instrText xml:space="preserve"> PAGEREF _Toc105056363 \h </w:instrText>
+        <w:instrText xml:space="preserve"> PAGEREF _Toc105056382 \h </w:instrText>
       </w:r>
       <w:r>
         <w:rPr>
@@ -931,7 +931,7 @@
         <w:rPr>
           <w:noProof/>
         </w:rPr>
-        <w:instrText xml:space="preserve"> PAGEREF _Toc105056364 \h </w:instrText>
+        <w:instrText xml:space="preserve"> PAGEREF _Toc105056383 \h </w:instrText>
       </w:r>
       <w:r>
         <w:rPr>
@@ -992,7 +992,7 @@
         <w:rPr>
           <w:noProof/>
         </w:rPr>
-        <w:instrText xml:space="preserve"> PAGEREF _Toc105056365 \h </w:instrText>
+        <w:instrText xml:space="preserve"> PAGEREF _Toc105056384 \h </w:instrText>
       </w:r>
       <w:r>
         <w:rPr>
@@ -1059,7 +1059,7 @@
         <w:rPr>
           <w:noProof/>
         </w:rPr>
-        <w:instrText xml:space="preserve"> PAGEREF _Toc105056366 \h </w:instrText>
+        <w:instrText xml:space="preserve"> PAGEREF _Toc105056385 \h </w:instrText>
       </w:r>
       <w:r>
         <w:rPr>
@@ -1127,7 +1127,7 @@
         <w:rPr>
           <w:noProof/>
         </w:rPr>
-        <w:instrText xml:space="preserve"> PAGEREF _Toc105056367 \h </w:instrText>
+        <w:instrText xml:space="preserve"> PAGEREF _Toc105056386 \h </w:instrText>
       </w:r>
       <w:r>
         <w:rPr>
@@ -1188,7 +1188,7 @@
         <w:rPr>
           <w:noProof/>
         </w:rPr>
-        <w:instrText xml:space="preserve"> PAGEREF _Toc105056368 \h </w:instrText>
+        <w:instrText xml:space="preserve"> PAGEREF _Toc105056387 \h </w:instrText>
       </w:r>
       <w:r>
         <w:rPr>
@@ -1275,7 +1275,7 @@
         <w:rPr>
           <w:noProof/>
         </w:rPr>
-        <w:instrText xml:space="preserve"> PAGEREF _Toc105056369 \h </w:instrText>
+        <w:instrText xml:space="preserve"> PAGEREF _Toc105056388 \h </w:instrText>
       </w:r>
       <w:r>
         <w:rPr>
@@ -1292,7 +1292,7 @@
         <w:rPr>
           <w:noProof/>
         </w:rPr>
-        <w:t>13</w:t>
+        <w:t>14</w:t>
       </w:r>
       <w:r>
         <w:rPr>
@@ -1319,7 +1319,7 @@
           <w:noProof/>
           <w:lang w:val="en-US"/>
         </w:rPr>
-        <w:t>Data storage:</w:t>
+        <w:t>Data storage</w:t>
       </w:r>
       <w:r>
         <w:rPr>
@@ -1337,7 +1337,7 @@
         <w:rPr>
           <w:noProof/>
         </w:rPr>
-        <w:instrText xml:space="preserve"> PAGEREF _Toc105056370 \h </w:instrText>
+        <w:instrText xml:space="preserve"> PAGEREF _Toc105056389 \h </w:instrText>
       </w:r>
       <w:r>
         <w:rPr>
@@ -1463,7 +1463,7 @@
           <w:rFonts w:ascii="Arial" w:hAnsi="Arial"/>
         </w:rPr>
       </w:pPr>
-      <w:bookmarkStart w:id="0" w:name="_Toc105056352"/>
+      <w:bookmarkStart w:id="0" w:name="_Toc105056371"/>
       <w:r>
         <w:rPr>
           <w:rFonts w:ascii="Arial" w:hAnsi="Arial"/>
@@ -1569,7 +1569,7 @@
         <mc:AlternateContent>
           <mc:Choice Requires="wps">
             <w:drawing>
-              <wp:anchor distT="0" distB="0" distL="114300" distR="114300" simplePos="0" relativeHeight="251664384" behindDoc="0" locked="0" layoutInCell="1" allowOverlap="1" wp14:anchorId="71E6731E" wp14:editId="46DE2882">
+              <wp:anchor distT="0" distB="0" distL="114300" distR="114300" simplePos="0" relativeHeight="251664384" behindDoc="0" locked="0" layoutInCell="1" allowOverlap="1" wp14:anchorId="71E6731E" wp14:editId="64D6E874">
                 <wp:simplePos x="0" y="0"/>
                 <wp:positionH relativeFrom="column">
                   <wp:posOffset>3672840</wp:posOffset>
@@ -1577,8 +1577,8 @@
                 <wp:positionV relativeFrom="paragraph">
                   <wp:posOffset>160020</wp:posOffset>
                 </wp:positionV>
-                <wp:extent cx="2163445" cy="3474720"/>
-                <wp:effectExtent l="0" t="0" r="8255" b="17780"/>
+                <wp:extent cx="2163445" cy="3362960"/>
+                <wp:effectExtent l="0" t="0" r="0" b="2540"/>
                 <wp:wrapSquare wrapText="bothSides"/>
                 <wp:docPr id="8" name="Text Box 8"/>
                 <wp:cNvGraphicFramePr/>
@@ -1589,7 +1589,7 @@
                       <wps:spPr>
                         <a:xfrm>
                           <a:off x="0" y="0"/>
-                          <a:ext cx="2163445" cy="3474720"/>
+                          <a:ext cx="2163445" cy="3362960"/>
                         </a:xfrm>
                         <a:prstGeom prst="rect">
                           <a:avLst/>
@@ -1598,9 +1598,7 @@
                           <a:schemeClr val="lt1"/>
                         </a:solidFill>
                         <a:ln w="6350">
-                          <a:solidFill>
-                            <a:prstClr val="black"/>
-                          </a:solidFill>
+                          <a:noFill/>
                         </a:ln>
                       </wps:spPr>
                       <wps:txbx>
@@ -1776,7 +1774,7 @@
                 <v:stroke joinstyle="miter"/>
                 <v:path gradientshapeok="t" o:connecttype="rect"/>
               </v:shapetype>
-              <v:shape id="Text Box 8" o:spid="_x0000_s1026" type="#_x0000_t202" style="position:absolute;margin-left:289.2pt;margin-top:12.6pt;width:170.35pt;height:273.6pt;z-index:251664384;visibility:visible;mso-wrap-style:square;mso-width-percent:0;mso-height-percent:0;mso-wrap-distance-left:9pt;mso-wrap-distance-top:0;mso-wrap-distance-right:9pt;mso-wrap-distance-bottom:0;mso-position-horizontal:absolute;mso-position-horizontal-relative:text;mso-position-vertical:absolute;mso-position-vertical-relative:text;mso-width-percent:0;mso-height-percent:0;mso-width-relative:page;mso-height-relative:page;v-text-anchor:top" o:gfxdata="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" fillcolor="white [3201]" strokeweight=".5pt">
+              <v:shape id="Text Box 8" o:spid="_x0000_s1026" type="#_x0000_t202" style="position:absolute;margin-left:289.2pt;margin-top:12.6pt;width:170.35pt;height:264.8pt;z-index:251664384;visibility:visible;mso-wrap-style:square;mso-width-percent:0;mso-height-percent:0;mso-wrap-distance-left:9pt;mso-wrap-distance-top:0;mso-wrap-distance-right:9pt;mso-wrap-distance-bottom:0;mso-position-horizontal:absolute;mso-position-horizontal-relative:text;mso-position-vertical:absolute;mso-position-vertical-relative:text;mso-width-percent:0;mso-height-percent:0;mso-width-relative:page;mso-height-relative:page;v-text-anchor:top" o:gfxdata="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" fillcolor="white [3201]" stroked="f" strokeweight=".5pt">
                 <v:textbox>
                   <w:txbxContent>
                     <w:p>
@@ -2238,14 +2236,6 @@
           <w:shd w:val="clear" w:color="auto" w:fill="FFFFFF"/>
         </w:rPr>
       </w:pPr>
-      <w:commentRangeStart w:id="1"/>
-      <w:commentRangeEnd w:id="1"/>
-      <w:r>
-        <w:rPr>
-          <w:rStyle w:val="CommentReference"/>
-        </w:rPr>
-        <w:commentReference w:id="1"/>
-      </w:r>
     </w:p>
     <w:p>
       <w:pPr>
@@ -2267,7 +2257,7 @@
       <w:pPr>
         <w:pStyle w:val="Heading1"/>
       </w:pPr>
-      <w:bookmarkStart w:id="2" w:name="_Toc105056353"/>
+      <w:bookmarkStart w:id="1" w:name="_Toc105056372"/>
       <w:r>
         <w:lastRenderedPageBreak/>
         <w:t xml:space="preserve">A. </w:t>
@@ -2278,7 +2268,7 @@
       <w:r>
         <w:t>ign up for ENIGMA-CNV</w:t>
       </w:r>
-      <w:bookmarkEnd w:id="2"/>
+      <w:bookmarkEnd w:id="1"/>
     </w:p>
     <w:p>
       <w:pPr>
@@ -2315,7 +2305,7 @@
           <w:rFonts w:cs="Arial"/>
         </w:rPr>
       </w:pPr>
-      <w:hyperlink r:id="rId14" w:history="1">
+      <w:hyperlink r:id="rId10" w:history="1">
         <w:r>
           <w:rPr>
             <w:rFonts w:cs="Arial"/>
@@ -2402,18 +2392,16 @@
     </w:p>
     <w:p>
       <w:pPr>
-        <w:rPr>
-          <w:rFonts w:cs="Arial"/>
-          <w:lang w:val="en-US"/>
-        </w:rPr>
-      </w:pPr>
-      <w:r>
-        <w:rPr>
-          <w:rFonts w:cs="Arial"/>
-          <w:lang w:val="en-US"/>
-        </w:rPr>
-        <w:t>-</w:t>
-      </w:r>
+        <w:pStyle w:val="ListParagraph"/>
+        <w:numPr>
+          <w:ilvl w:val="0"/>
+          <w:numId w:val="14"/>
+        </w:numPr>
+        <w:rPr>
+          <w:rFonts w:cs="Arial"/>
+          <w:lang w:val="en-US"/>
+        </w:rPr>
+      </w:pPr>
       <w:r>
         <w:rPr>
           <w:rFonts w:cs="Arial"/>
@@ -2423,17 +2411,25 @@
       </w:r>
     </w:p>
     <w:p>
-      <w:r>
-        <w:t xml:space="preserve">-names of individuals involved, </w:t>
-      </w:r>
-    </w:p>
-    <w:p>
-      <w:r>
-        <w:rPr>
-          <w:lang w:val="en-US"/>
-        </w:rPr>
-        <w:t>-</w:t>
-      </w:r>
+      <w:pPr>
+        <w:pStyle w:val="ListParagraph"/>
+        <w:numPr>
+          <w:ilvl w:val="0"/>
+          <w:numId w:val="14"/>
+        </w:numPr>
+      </w:pPr>
+      <w:r>
+        <w:t xml:space="preserve">names of individuals involved, </w:t>
+      </w:r>
+    </w:p>
+    <w:p>
+      <w:pPr>
+        <w:pStyle w:val="ListParagraph"/>
+        <w:numPr>
+          <w:ilvl w:val="0"/>
+          <w:numId w:val="14"/>
+        </w:numPr>
+      </w:pPr>
       <w:r>
         <w:t>e-mail address</w:t>
       </w:r>
@@ -2448,12 +2444,13 @@
       </w:r>
     </w:p>
     <w:p>
-      <w:r>
-        <w:rPr>
-          <w:lang w:val="en-US"/>
-        </w:rPr>
-        <w:t>-</w:t>
-      </w:r>
+      <w:pPr>
+        <w:pStyle w:val="ListParagraph"/>
+        <w:numPr>
+          <w:ilvl w:val="0"/>
+          <w:numId w:val="14"/>
+        </w:numPr>
+      </w:pPr>
       <w:r>
         <w:t>role</w:t>
       </w:r>
@@ -2473,11 +2470,16 @@
     <w:p>
       <w:pPr>
         <w:pStyle w:val="Heading1"/>
-        <w:rPr>
-          <w:lang w:val="en-US"/>
-        </w:rPr>
-      </w:pPr>
-      <w:bookmarkStart w:id="3" w:name="_Toc105056354"/>
+      </w:pPr>
+      <w:bookmarkStart w:id="2" w:name="_Toc105056373"/>
+    </w:p>
+    <w:p>
+      <w:pPr>
+        <w:pStyle w:val="Heading1"/>
+        <w:rPr>
+          <w:lang w:val="en-US"/>
+        </w:rPr>
+      </w:pPr>
       <w:r>
         <w:t>B. Structural imaging data</w:t>
       </w:r>
@@ -2493,7 +2495,7 @@
         </w:rPr>
         <w:t>processing</w:t>
       </w:r>
-      <w:bookmarkEnd w:id="3"/>
+      <w:bookmarkEnd w:id="2"/>
     </w:p>
     <w:p>
       <w:pPr>
@@ -2510,7 +2512,7 @@
         <mc:AlternateContent>
           <mc:Choice Requires="wps">
             <w:drawing>
-              <wp:anchor distT="0" distB="0" distL="114300" distR="114300" simplePos="0" relativeHeight="251665408" behindDoc="0" locked="0" layoutInCell="1" allowOverlap="1" wp14:anchorId="7AB29A26" wp14:editId="5E391927">
+              <wp:anchor distT="0" distB="0" distL="114300" distR="114300" simplePos="0" relativeHeight="251665408" behindDoc="0" locked="0" layoutInCell="1" allowOverlap="1" wp14:anchorId="7AB29A26" wp14:editId="3659DF82">
                 <wp:simplePos x="0" y="0"/>
                 <wp:positionH relativeFrom="column">
                   <wp:posOffset>3296920</wp:posOffset>
@@ -2519,7 +2521,7 @@
                   <wp:posOffset>89535</wp:posOffset>
                 </wp:positionV>
                 <wp:extent cx="2824480" cy="3098800"/>
-                <wp:effectExtent l="0" t="0" r="7620" b="12700"/>
+                <wp:effectExtent l="0" t="0" r="0" b="0"/>
                 <wp:wrapSquare wrapText="bothSides"/>
                 <wp:docPr id="16" name="Text Box 16"/>
                 <wp:cNvGraphicFramePr/>
@@ -2539,9 +2541,7 @@
                           <a:schemeClr val="lt1"/>
                         </a:solidFill>
                         <a:ln w="6350">
-                          <a:solidFill>
-                            <a:prstClr val="black"/>
-                          </a:solidFill>
+                          <a:noFill/>
                         </a:ln>
                       </wps:spPr>
                       <wps:txbx>
@@ -2569,7 +2569,7 @@
                                           <pic:cNvPicPr/>
                                         </pic:nvPicPr>
                                         <pic:blipFill>
-                                          <a:blip r:embed="rId15"/>
+                                          <a:blip r:embed="rId11"/>
                                           <a:stretch>
                                             <a:fillRect/>
                                           </a:stretch>
@@ -2608,7 +2608,6 @@
                                 <w:bCs/>
                                 <w:sz w:val="20"/>
                                 <w:szCs w:val="20"/>
-                                <w:highlight w:val="yellow"/>
                                 <w:lang w:val="en-US"/>
                               </w:rPr>
                               <w:t xml:space="preserve">Figure 2: Overview, </w:t>
@@ -2621,7 +2620,6 @@
                                 <w:bCs/>
                                 <w:sz w:val="20"/>
                                 <w:szCs w:val="20"/>
-                                <w:highlight w:val="yellow"/>
                                 <w:lang w:val="en-US"/>
                               </w:rPr>
                               <w:t>sMRI</w:t>
@@ -2634,21 +2632,9 @@
                                 <w:bCs/>
                                 <w:sz w:val="20"/>
                                 <w:szCs w:val="20"/>
-                                <w:highlight w:val="yellow"/>
                                 <w:lang w:val="en-US"/>
                               </w:rPr>
-                              <w:t xml:space="preserve"> imaging data </w:t>
-                            </w:r>
-                            <w:r>
-                              <w:rPr>
-                                <w:rFonts w:ascii="Arial" w:hAnsi="Arial" w:cs="Arial"/>
-                                <w:b/>
-                                <w:bCs/>
-                                <w:sz w:val="20"/>
-                                <w:szCs w:val="20"/>
-                                <w:lang w:val="en-US"/>
-                              </w:rPr>
-                              <w:t>processing</w:t>
+                              <w:t xml:space="preserve"> imaging data processing</w:t>
                             </w:r>
                           </w:p>
                           <w:p>
@@ -2680,7 +2666,7 @@
           </mc:Choice>
           <mc:Fallback>
             <w:pict>
-              <v:shape w14:anchorId="7AB29A26" id="Text Box 16" o:spid="_x0000_s1027" type="#_x0000_t202" style="position:absolute;margin-left:259.6pt;margin-top:7.05pt;width:222.4pt;height:244pt;z-index:251665408;visibility:visible;mso-wrap-style:square;mso-width-percent:0;mso-height-percent:0;mso-wrap-distance-left:9pt;mso-wrap-distance-top:0;mso-wrap-distance-right:9pt;mso-wrap-distance-bottom:0;mso-position-horizontal:absolute;mso-position-horizontal-relative:text;mso-position-vertical:absolute;mso-position-vertical-relative:text;mso-width-percent:0;mso-height-percent:0;mso-width-relative:page;mso-height-relative:page;v-text-anchor:top" o:gfxdata="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" fillcolor="white [3201]" strokeweight=".5pt">
+              <v:shape w14:anchorId="7AB29A26" id="Text Box 16" o:spid="_x0000_s1027" type="#_x0000_t202" style="position:absolute;margin-left:259.6pt;margin-top:7.05pt;width:222.4pt;height:244pt;z-index:251665408;visibility:visible;mso-wrap-style:square;mso-width-percent:0;mso-height-percent:0;mso-wrap-distance-left:9pt;mso-wrap-distance-top:0;mso-wrap-distance-right:9pt;mso-wrap-distance-bottom:0;mso-position-horizontal:absolute;mso-position-horizontal-relative:text;mso-position-vertical:absolute;mso-position-vertical-relative:text;mso-width-percent:0;mso-height-percent:0;mso-width-relative:page;mso-height-relative:page;v-text-anchor:top" o:gfxdata="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" fillcolor="white [3201]" stroked="f" strokeweight=".5pt">
                 <v:textbox>
                   <w:txbxContent>
                     <w:p>
@@ -2706,7 +2692,7 @@
                                     <pic:cNvPicPr/>
                                   </pic:nvPicPr>
                                   <pic:blipFill>
-                                    <a:blip r:embed="rId15"/>
+                                    <a:blip r:embed="rId11"/>
                                     <a:stretch>
                                       <a:fillRect/>
                                     </a:stretch>
@@ -2745,7 +2731,6 @@
                           <w:bCs/>
                           <w:sz w:val="20"/>
                           <w:szCs w:val="20"/>
-                          <w:highlight w:val="yellow"/>
                           <w:lang w:val="en-US"/>
                         </w:rPr>
                         <w:t xml:space="preserve">Figure 2: Overview, </w:t>
@@ -2758,7 +2743,6 @@
                           <w:bCs/>
                           <w:sz w:val="20"/>
                           <w:szCs w:val="20"/>
-                          <w:highlight w:val="yellow"/>
                           <w:lang w:val="en-US"/>
                         </w:rPr>
                         <w:t>sMRI</w:t>
@@ -2771,21 +2755,9 @@
                           <w:bCs/>
                           <w:sz w:val="20"/>
                           <w:szCs w:val="20"/>
-                          <w:highlight w:val="yellow"/>
                           <w:lang w:val="en-US"/>
                         </w:rPr>
-                        <w:t xml:space="preserve"> imaging data </w:t>
-                      </w:r>
-                      <w:r>
-                        <w:rPr>
-                          <w:rFonts w:ascii="Arial" w:hAnsi="Arial" w:cs="Arial"/>
-                          <w:b/>
-                          <w:bCs/>
-                          <w:sz w:val="20"/>
-                          <w:szCs w:val="20"/>
-                          <w:lang w:val="en-US"/>
-                        </w:rPr>
-                        <w:t>processing</w:t>
+                        <w:t xml:space="preserve"> imaging data processing</w:t>
                       </w:r>
                     </w:p>
                     <w:p>
@@ -2805,28 +2777,35 @@
       </w:r>
     </w:p>
     <w:p>
-      <w:r>
-        <w:t>Time estimate:</w:t>
-      </w:r>
-    </w:p>
-    <w:p>
-      <w:pPr>
-        <w:rPr>
-          <w:rFonts w:cs="Arial"/>
-        </w:rPr>
-      </w:pPr>
-      <w:r>
-        <w:rPr>
-          <w:rFonts w:cs="Arial"/>
-        </w:rPr>
-        <w:t xml:space="preserve">Please follow the protocol </w:t>
-      </w:r>
-      <w:r>
-        <w:rPr>
-          <w:rFonts w:cs="Arial"/>
-          <w:highlight w:val="yellow"/>
-        </w:rPr>
-        <w:t>“ENIGMA-CNV, sMRI protocol, v2.0”.</w:t>
+      <w:pPr>
+        <w:rPr>
+          <w:rFonts w:cs="Arial"/>
+        </w:rPr>
+      </w:pPr>
+      <w:r>
+        <w:rPr>
+          <w:rFonts w:cs="Arial"/>
+        </w:rPr>
+        <w:t xml:space="preserve">Please follow </w:t>
+      </w:r>
+      <w:r>
+        <w:rPr>
+          <w:rFonts w:cs="Arial"/>
+        </w:rPr>
+        <w:t>the protocol “ENIGMA-CNV, sMRI protocol, v2.0</w:t>
+      </w:r>
+      <w:r>
+        <w:rPr>
+          <w:rFonts w:cs="Arial"/>
+          <w:lang w:val="en-US"/>
+        </w:rPr>
+        <w:t>.pdf</w:t>
+      </w:r>
+      <w:r>
+        <w:rPr>
+          <w:rFonts w:cs="Arial"/>
+        </w:rPr>
+        <w:t>”.</w:t>
       </w:r>
     </w:p>
     <w:p>
@@ -2923,12 +2902,12 @@
           <w:lang w:val="en-US"/>
         </w:rPr>
       </w:pPr>
+      <w:bookmarkStart w:id="3" w:name="_Toc105056374"/>
     </w:p>
     <w:p>
       <w:pPr>
         <w:pStyle w:val="Heading1"/>
       </w:pPr>
-      <w:bookmarkStart w:id="4" w:name="_Toc105056355"/>
       <w:r>
         <w:rPr>
           <w:lang w:val="en-US"/>
@@ -2944,14 +2923,7 @@
       <w:r>
         <w:t>calling and visualization</w:t>
       </w:r>
-      <w:bookmarkEnd w:id="4"/>
-    </w:p>
-    <w:p>
-      <w:pPr>
-        <w:rPr>
-          <w:shd w:val="clear" w:color="auto" w:fill="FFFFFF"/>
-        </w:rPr>
-      </w:pPr>
+      <w:bookmarkEnd w:id="3"/>
     </w:p>
     <w:p>
       <w:pPr>
@@ -2965,7 +2937,6 @@
           <w:i/>
           <w:noProof/>
         </w:rPr>
-        <w:lastRenderedPageBreak/>
         <mc:AlternateContent>
           <mc:Choice Requires="wps">
             <w:drawing>
@@ -3053,7 +3024,7 @@
                                           </pic:cNvPicPr>
                                         </pic:nvPicPr>
                                         <pic:blipFill>
-                                          <a:blip r:embed="rId16"/>
+                                          <a:blip r:embed="rId12"/>
                                           <a:stretch>
                                             <a:fillRect/>
                                           </a:stretch>
@@ -3092,7 +3063,6 @@
                                 <w:bCs/>
                                 <w:sz w:val="20"/>
                                 <w:szCs w:val="20"/>
-                                <w:highlight w:val="yellow"/>
                                 <w:lang w:val="en-US"/>
                               </w:rPr>
                               <w:t xml:space="preserve">Figure </w:t>
@@ -3104,7 +3074,6 @@
                                 <w:bCs/>
                                 <w:sz w:val="20"/>
                                 <w:szCs w:val="20"/>
-                                <w:highlight w:val="yellow"/>
                                 <w:lang w:val="en-US"/>
                               </w:rPr>
                               <w:t>3</w:t>
@@ -3116,7 +3085,6 @@
                                 <w:bCs/>
                                 <w:sz w:val="20"/>
                                 <w:szCs w:val="20"/>
-                                <w:highlight w:val="yellow"/>
                                 <w:lang w:val="en-US"/>
                               </w:rPr>
                               <w:t xml:space="preserve">: Overview, </w:t>
@@ -3128,7 +3096,6 @@
                                 <w:bCs/>
                                 <w:sz w:val="20"/>
                                 <w:szCs w:val="20"/>
-                                <w:highlight w:val="yellow"/>
                                 <w:lang w:val="en-US"/>
                               </w:rPr>
                               <w:t xml:space="preserve">CNV </w:t>
@@ -3203,7 +3170,7 @@
                                     </pic:cNvPicPr>
                                   </pic:nvPicPr>
                                   <pic:blipFill>
-                                    <a:blip r:embed="rId16"/>
+                                    <a:blip r:embed="rId12"/>
                                     <a:stretch>
                                       <a:fillRect/>
                                     </a:stretch>
@@ -3242,7 +3209,6 @@
                           <w:bCs/>
                           <w:sz w:val="20"/>
                           <w:szCs w:val="20"/>
-                          <w:highlight w:val="yellow"/>
                           <w:lang w:val="en-US"/>
                         </w:rPr>
                         <w:t xml:space="preserve">Figure </w:t>
@@ -3254,7 +3220,6 @@
                           <w:bCs/>
                           <w:sz w:val="20"/>
                           <w:szCs w:val="20"/>
-                          <w:highlight w:val="yellow"/>
                           <w:lang w:val="en-US"/>
                         </w:rPr>
                         <w:t>3</w:t>
@@ -3266,7 +3231,6 @@
                           <w:bCs/>
                           <w:sz w:val="20"/>
                           <w:szCs w:val="20"/>
-                          <w:highlight w:val="yellow"/>
                           <w:lang w:val="en-US"/>
                         </w:rPr>
                         <w:t xml:space="preserve">: Overview, </w:t>
@@ -3278,7 +3242,6 @@
                           <w:bCs/>
                           <w:sz w:val="20"/>
                           <w:szCs w:val="20"/>
-                          <w:highlight w:val="yellow"/>
                           <w:lang w:val="en-US"/>
                         </w:rPr>
                         <w:t xml:space="preserve">CNV </w:t>
@@ -3456,7 +3419,15 @@
           <w:shd w:val="clear" w:color="auto" w:fill="FFFFFF"/>
         </w:rPr>
       </w:pPr>
-      <w:bookmarkStart w:id="5" w:name="_Toc105056356"/>
+      <w:bookmarkStart w:id="4" w:name="_Toc105056375"/>
+    </w:p>
+    <w:p>
+      <w:pPr>
+        <w:pStyle w:val="Heading2"/>
+        <w:rPr>
+          <w:shd w:val="clear" w:color="auto" w:fill="FFFFFF"/>
+        </w:rPr>
+      </w:pPr>
       <w:r>
         <w:rPr>
           <w:shd w:val="clear" w:color="auto" w:fill="FFFFFF"/>
@@ -3493,155 +3464,140 @@
         </w:rPr>
         <w:t xml:space="preserve"> for CNV calling</w:t>
       </w:r>
+      <w:bookmarkEnd w:id="4"/>
+    </w:p>
+    <w:p>
+      <w:pPr>
+        <w:rPr>
+          <w:rFonts w:cs="Arial"/>
+          <w:color w:val="000000"/>
+          <w:shd w:val="clear" w:color="auto" w:fill="FFFFFF"/>
+        </w:rPr>
+      </w:pPr>
+    </w:p>
+    <w:p>
+      <w:pPr>
+        <w:rPr>
+          <w:shd w:val="clear" w:color="auto" w:fill="FFFFFF"/>
+        </w:rPr>
+      </w:pPr>
+      <w:r>
+        <w:rPr>
+          <w:shd w:val="clear" w:color="auto" w:fill="FFFFFF"/>
+        </w:rPr>
+        <w:t>C</w:t>
+      </w:r>
+      <w:r>
+        <w:rPr>
+          <w:shd w:val="clear" w:color="auto" w:fill="FFFFFF"/>
+        </w:rPr>
+        <w:t>reate a folder called</w:t>
+      </w:r>
+      <w:r>
+        <w:rPr>
+          <w:shd w:val="clear" w:color="auto" w:fill="FFFFFF"/>
+        </w:rPr>
+        <w:t xml:space="preserve"> </w:t>
+      </w:r>
+      <w:r>
+        <w:rPr>
+          <w:shd w:val="clear" w:color="auto" w:fill="FFFFFF"/>
+        </w:rPr>
+        <w:t>“ENIGMA-</w:t>
+      </w:r>
+      <w:r>
+        <w:rPr>
+          <w:shd w:val="clear" w:color="auto" w:fill="FFFFFF"/>
+        </w:rPr>
+        <w:t xml:space="preserve">CNV_Analysis/” </w:t>
+      </w:r>
+      <w:r>
+        <w:rPr>
+          <w:shd w:val="clear" w:color="auto" w:fill="FFFFFF"/>
+        </w:rPr>
+        <w:t>where you wish your output and software for the ENIGMA-CNV protocol to be. Henceforward referred to as “the Analysis-folder”.</w:t>
+      </w:r>
+    </w:p>
+    <w:p>
+      <w:pPr>
+        <w:rPr>
+          <w:rFonts w:cs="Arial"/>
+          <w:color w:val="000000"/>
+          <w:shd w:val="clear" w:color="auto" w:fill="FFFFFF"/>
+        </w:rPr>
+      </w:pPr>
+    </w:p>
+    <w:p>
+      <w:pPr>
+        <w:rPr>
+          <w:rFonts w:cs="Arial"/>
+          <w:color w:val="000000"/>
+          <w:shd w:val="clear" w:color="auto" w:fill="FFFFFF"/>
+        </w:rPr>
+      </w:pPr>
+      <w:r>
+        <w:rPr>
+          <w:rFonts w:cs="Arial"/>
+          <w:color w:val="000000"/>
+          <w:shd w:val="clear" w:color="auto" w:fill="FFFFFF"/>
+        </w:rPr>
+        <w:t xml:space="preserve">OBS – </w:t>
+      </w:r>
+      <w:r>
+        <w:rPr>
+          <w:rFonts w:cs="Arial"/>
+          <w:color w:val="000000"/>
+          <w:shd w:val="clear" w:color="auto" w:fill="FFFFFF"/>
+        </w:rPr>
+        <w:t xml:space="preserve">note that </w:t>
+      </w:r>
+      <w:r>
+        <w:rPr>
+          <w:rFonts w:cs="Arial"/>
+          <w:color w:val="000000"/>
+          <w:shd w:val="clear" w:color="auto" w:fill="FFFFFF"/>
+        </w:rPr>
+        <w:t>if you have data from more than one type of chip, please run the protocol separately for each different chip set</w:t>
+      </w:r>
+    </w:p>
+    <w:p>
+      <w:pPr>
+        <w:rPr>
+          <w:rFonts w:cs="Arial"/>
+          <w:color w:val="000000"/>
+          <w:shd w:val="clear" w:color="auto" w:fill="FFFFFF"/>
+        </w:rPr>
+      </w:pPr>
+    </w:p>
+    <w:p>
+      <w:pPr>
+        <w:rPr>
+          <w:rFonts w:cs="Arial"/>
+          <w:color w:val="000000"/>
+          <w:shd w:val="clear" w:color="auto" w:fill="FFFFFF"/>
+        </w:rPr>
+      </w:pPr>
+      <w:r>
+        <w:rPr>
+          <w:rFonts w:cs="Arial"/>
+          <w:color w:val="000000"/>
+          <w:shd w:val="clear" w:color="auto" w:fill="FFFFFF"/>
+        </w:rPr>
+        <w:t>Please place all generated files in the Analysis-folder.</w:t>
+      </w:r>
+    </w:p>
+    <w:p>
+      <w:pPr>
+        <w:pStyle w:val="Heading3"/>
+      </w:pPr>
+      <w:bookmarkStart w:id="5" w:name="_Toc105056376"/>
+      <w:r>
+        <w:t xml:space="preserve">a. </w:t>
+      </w:r>
+      <w:r>
+        <w:t>Genetic information files</w:t>
+      </w:r>
       <w:bookmarkEnd w:id="5"/>
-    </w:p>
-    <w:p>
-      <w:pPr>
-        <w:rPr>
-          <w:rFonts w:cs="Arial"/>
-          <w:color w:val="000000"/>
-          <w:shd w:val="clear" w:color="auto" w:fill="FFFFFF"/>
-        </w:rPr>
-      </w:pPr>
-    </w:p>
-    <w:p>
-      <w:pPr>
-        <w:rPr>
-          <w:shd w:val="clear" w:color="auto" w:fill="FFFFFF"/>
-        </w:rPr>
-      </w:pPr>
-      <w:r>
-        <w:rPr>
-          <w:shd w:val="clear" w:color="auto" w:fill="FFFFFF"/>
-        </w:rPr>
-        <w:t>C</w:t>
-      </w:r>
-      <w:r>
-        <w:rPr>
-          <w:shd w:val="clear" w:color="auto" w:fill="FFFFFF"/>
-        </w:rPr>
-        <w:t>reate a folder called</w:t>
-      </w:r>
-      <w:r>
-        <w:rPr>
-          <w:shd w:val="clear" w:color="auto" w:fill="FFFFFF"/>
-        </w:rPr>
-        <w:t xml:space="preserve"> </w:t>
-      </w:r>
-      <w:r>
-        <w:rPr>
-          <w:shd w:val="clear" w:color="auto" w:fill="FFFFFF"/>
-        </w:rPr>
-        <w:t>“ENIGMA-</w:t>
-      </w:r>
-      <w:r>
-        <w:rPr>
-          <w:shd w:val="clear" w:color="auto" w:fill="FFFFFF"/>
-        </w:rPr>
-        <w:t xml:space="preserve">CNV_Analysis/” </w:t>
-      </w:r>
-      <w:r>
-        <w:rPr>
-          <w:shd w:val="clear" w:color="auto" w:fill="FFFFFF"/>
-        </w:rPr>
-        <w:t>where you wish your output and software for the ENIGMA-CNV protocol to be. Henceforward referred to as “the Analysis-folder”.</w:t>
-      </w:r>
-    </w:p>
-    <w:p>
-      <w:pPr>
-        <w:rPr>
-          <w:rFonts w:cs="Arial"/>
-          <w:color w:val="000000"/>
-          <w:shd w:val="clear" w:color="auto" w:fill="FFFFFF"/>
-        </w:rPr>
-      </w:pPr>
-    </w:p>
-    <w:p>
-      <w:pPr>
-        <w:rPr>
-          <w:rFonts w:cs="Arial"/>
-          <w:color w:val="000000"/>
-          <w:shd w:val="clear" w:color="auto" w:fill="FFFFFF"/>
-        </w:rPr>
-      </w:pPr>
-      <w:r>
-        <w:rPr>
-          <w:rFonts w:cs="Arial"/>
-          <w:color w:val="000000"/>
-          <w:shd w:val="clear" w:color="auto" w:fill="FFFFFF"/>
-        </w:rPr>
-        <w:t xml:space="preserve">OBS – </w:t>
-      </w:r>
-      <w:r>
-        <w:rPr>
-          <w:rFonts w:cs="Arial"/>
-          <w:color w:val="000000"/>
-          <w:shd w:val="clear" w:color="auto" w:fill="FFFFFF"/>
-        </w:rPr>
-        <w:t xml:space="preserve">note that </w:t>
-      </w:r>
-      <w:r>
-        <w:rPr>
-          <w:rFonts w:cs="Arial"/>
-          <w:color w:val="000000"/>
-          <w:shd w:val="clear" w:color="auto" w:fill="FFFFFF"/>
-        </w:rPr>
-        <w:t>if you have data from more than one type of chip, please run the protocol separately for each different chip set</w:t>
-      </w:r>
-    </w:p>
-    <w:p>
-      <w:pPr>
-        <w:rPr>
-          <w:rFonts w:cs="Arial"/>
-          <w:color w:val="000000"/>
-          <w:shd w:val="clear" w:color="auto" w:fill="FFFFFF"/>
-        </w:rPr>
-      </w:pPr>
-    </w:p>
-    <w:p>
-      <w:pPr>
-        <w:rPr>
-          <w:rFonts w:cs="Arial"/>
-          <w:color w:val="000000"/>
-          <w:shd w:val="clear" w:color="auto" w:fill="FFFFFF"/>
-        </w:rPr>
-      </w:pPr>
-      <w:r>
-        <w:rPr>
-          <w:rFonts w:cs="Arial"/>
-          <w:color w:val="000000"/>
-          <w:shd w:val="clear" w:color="auto" w:fill="FFFFFF"/>
-        </w:rPr>
-        <w:t>Please place all generated files in the Analysis-folder.</w:t>
-      </w:r>
-    </w:p>
-    <w:p>
-      <w:pPr>
-        <w:pStyle w:val="Heading3"/>
-      </w:pPr>
-      <w:bookmarkStart w:id="6" w:name="_Toc105056357"/>
-      <w:r>
-        <w:t xml:space="preserve">a. </w:t>
-      </w:r>
-      <w:r>
-        <w:t xml:space="preserve">Genetic </w:t>
-      </w:r>
-      <w:commentRangeStart w:id="7"/>
-      <w:r>
-        <w:t>information files</w:t>
-      </w:r>
-      <w:commentRangeEnd w:id="7"/>
-      <w:r>
-        <w:rPr>
-          <w:rStyle w:val="CommentReference"/>
-          <w:rFonts w:eastAsiaTheme="minorEastAsia" w:cstheme="minorBidi"/>
-          <w:b w:val="0"/>
-          <w:bCs w:val="0"/>
-          <w:color w:val="auto"/>
-        </w:rPr>
-        <w:commentReference w:id="7"/>
-      </w:r>
-      <w:bookmarkEnd w:id="6"/>
     </w:p>
     <w:p/>
     <w:p>
@@ -4100,7 +4056,14 @@
         <w:rPr>
           <w:shd w:val="clear" w:color="auto" w:fill="FFFFFF"/>
         </w:rPr>
-        <w:t>"Analysis" menu, select "Report", then select "Final Report", then make sure to drag the "Log R Ratio" and "B Allele Freq" field from the "Available Fields" to "Displayed Fields" so that these two signal intensity measures are exported to the final report fi</w:t>
+        <w:t xml:space="preserve">"Analysis" menu, select "Report", then select "Final </w:t>
+      </w:r>
+      <w:r>
+        <w:rPr>
+          <w:shd w:val="clear" w:color="auto" w:fill="FFFFFF"/>
+        </w:rPr>
+        <w:lastRenderedPageBreak/>
+        <w:t>Report", then make sure to drag the "Log R Ratio" and "B Allele Freq" field from the "Available Fields" to "Displayed Fields" so that these two signal intensity measures are exported to the final report fi</w:t>
       </w:r>
       <w:r>
         <w:rPr>
@@ -4225,7 +4188,6 @@
         <w:pStyle w:val="ShowingFiles"/>
       </w:pPr>
       <w:r>
-        <w:lastRenderedPageBreak/>
         <w:t>BSGT Version    3.2.23</w:t>
       </w:r>
     </w:p>
@@ -5227,7 +5189,32 @@
           <w:color w:val="000000"/>
           <w:shd w:val="clear" w:color="auto" w:fill="FFFFFF"/>
         </w:rPr>
-        <w:t>. ENIGMA-CNV does provide a ‘helper script’ (</w:t>
+        <w:t xml:space="preserve">. ENIGMA-CNV </w:t>
+      </w:r>
+      <w:r>
+        <w:rPr>
+          <w:rFonts w:cs="Arial"/>
+          <w:color w:val="000000"/>
+          <w:shd w:val="clear" w:color="auto" w:fill="FFFFFF"/>
+          <w:lang w:val="en-US"/>
+        </w:rPr>
+        <w:t>can</w:t>
+      </w:r>
+      <w:r>
+        <w:rPr>
+          <w:rFonts w:cs="Arial"/>
+          <w:color w:val="000000"/>
+          <w:shd w:val="clear" w:color="auto" w:fill="FFFFFF"/>
+        </w:rPr>
+        <w:t xml:space="preserve"> provide a ‘helper </w:t>
+      </w:r>
+      <w:r>
+        <w:rPr>
+          <w:rFonts w:cs="Arial"/>
+          <w:color w:val="000000"/>
+          <w:shd w:val="clear" w:color="auto" w:fill="FFFFFF"/>
+        </w:rPr>
+        <w:t>script’ (</w:t>
       </w:r>
       <w:r>
         <w:rPr>
@@ -5242,7 +5229,6 @@
         <w:rPr>
           <w:rFonts w:asciiTheme="majorHAnsi" w:hAnsiTheme="majorHAnsi" w:cstheme="majorHAnsi"/>
           <w:i/>
-          <w:highlight w:val="yellow"/>
           <w:shd w:val="clear" w:color="auto" w:fill="FFFFFF"/>
         </w:rPr>
         <w:t>ENIGMA-CNV_AffyPrep_Protocol_v2.sh</w:t>
@@ -5262,7 +5248,15 @@
           <w:color w:val="000000"/>
           <w:shd w:val="clear" w:color="auto" w:fill="FFFFFF"/>
         </w:rPr>
-        <w:t xml:space="preserve">) for performing this step – please contact the helpdesk. </w:t>
+        <w:t>) for perfor</w:t>
+      </w:r>
+      <w:r>
+        <w:rPr>
+          <w:rFonts w:cs="Arial"/>
+          <w:color w:val="000000"/>
+          <w:shd w:val="clear" w:color="auto" w:fill="FFFFFF"/>
+        </w:rPr>
+        <w:t xml:space="preserve">ming this step – please contact the helpdesk. </w:t>
       </w:r>
     </w:p>
     <w:p>
@@ -5520,7 +5514,6 @@
           <w:color w:val="000000"/>
           <w:shd w:val="clear" w:color="auto" w:fill="FFFFFF"/>
         </w:rPr>
-        <w:lastRenderedPageBreak/>
         <w:t>These are</w:t>
       </w:r>
       <w:r>
@@ -5776,7 +5769,7 @@
           <w:shd w:val="clear" w:color="auto" w:fill="FFFFFF"/>
         </w:rPr>
       </w:pPr>
-      <w:bookmarkStart w:id="8" w:name="_Toc105056358"/>
+      <w:bookmarkStart w:id="6" w:name="_Toc105056377"/>
       <w:r>
         <w:rPr>
           <w:shd w:val="clear" w:color="auto" w:fill="FFFFFF"/>
@@ -5789,7 +5782,7 @@
         </w:rPr>
         <w:t>Cohort-generated files</w:t>
       </w:r>
-      <w:bookmarkEnd w:id="8"/>
+      <w:bookmarkEnd w:id="6"/>
     </w:p>
     <w:p>
       <w:pPr>
@@ -6310,6 +6303,7 @@
         <w:rPr>
           <w:shd w:val="clear" w:color="auto" w:fill="FFFFFF"/>
         </w:rPr>
+        <w:lastRenderedPageBreak/>
         <w:t xml:space="preserve">We request that you keep both duplicates and related individuals </w:t>
       </w:r>
       <w:r>
@@ -6368,7 +6362,6 @@
         <w:rPr>
           <w:shd w:val="clear" w:color="auto" w:fill="FFFFFF"/>
         </w:rPr>
-        <w:lastRenderedPageBreak/>
         <w:t>I</w:t>
       </w:r>
       <w:r>
@@ -6911,7 +6904,7 @@
           <w:shd w:val="clear" w:color="auto" w:fill="FFFFFF"/>
         </w:rPr>
       </w:pPr>
-      <w:bookmarkStart w:id="9" w:name="_Toc105056359"/>
+      <w:bookmarkStart w:id="7" w:name="_Toc105056378"/>
       <w:r>
         <w:rPr>
           <w:shd w:val="clear" w:color="auto" w:fill="FFFFFF"/>
@@ -6954,7 +6947,7 @@
         </w:rPr>
         <w:t>scripts</w:t>
       </w:r>
-      <w:bookmarkEnd w:id="9"/>
+      <w:bookmarkEnd w:id="7"/>
       <w:r>
         <w:rPr>
           <w:shd w:val="clear" w:color="auto" w:fill="FFFFFF"/>
@@ -7008,7 +7001,7 @@
       <w:pPr>
         <w:pStyle w:val="Heading3"/>
       </w:pPr>
-      <w:bookmarkStart w:id="10" w:name="_Toc105056360"/>
+      <w:bookmarkStart w:id="8" w:name="_Toc105056379"/>
       <w:r>
         <w:t xml:space="preserve">a. </w:t>
       </w:r>
@@ -7030,7 +7023,7 @@
       <w:r>
         <w:t>)</w:t>
       </w:r>
-      <w:bookmarkEnd w:id="10"/>
+      <w:bookmarkEnd w:id="8"/>
     </w:p>
     <w:p>
       <w:r>
@@ -7049,7 +7042,7 @@
         <w:t xml:space="preserve"> included in this container</w:t>
       </w:r>
       <w:r>
-        <w:t xml:space="preserve"> and its runs independent of hardware</w:t>
+        <w:t xml:space="preserve"> and it runs independent of hardware</w:t>
       </w:r>
       <w:r>
         <w:t xml:space="preserve">. </w:t>
@@ -7293,11 +7286,11 @@
           <w:lang w:val="en-US"/>
         </w:rPr>
       </w:pPr>
-      <w:hyperlink r:id="rId17" w:history="1">
+      <w:hyperlink r:id="rId13" w:history="1">
         <w:r>
           <w:rPr>
             <w:rStyle w:val="Hyperlink"/>
-            <w:lang w:val="nb-NO"/>
+            <w:lang w:val="en-US"/>
           </w:rPr>
           <w:t>https://docs.docker.com/get-docker/</w:t>
         </w:r>
@@ -7332,42 +7325,6 @@
     </w:p>
     <w:p>
       <w:pPr>
-        <w:rPr>
-          <w:lang w:val="en-US"/>
-        </w:rPr>
-      </w:pPr>
-      <w:r>
-        <w:rPr>
-          <w:highlight w:val="yellow"/>
-          <w:lang w:val="en-US"/>
-        </w:rPr>
-        <w:lastRenderedPageBreak/>
-        <w:t>More</w:t>
-      </w:r>
-      <w:r>
-        <w:rPr>
-          <w:highlight w:val="yellow"/>
-          <w:lang w:val="en-US"/>
-        </w:rPr>
-        <w:t xml:space="preserve"> instructions </w:t>
-      </w:r>
-      <w:r>
-        <w:rPr>
-          <w:highlight w:val="yellow"/>
-          <w:lang w:val="en-US"/>
-        </w:rPr>
-        <w:t>needed (?)</w:t>
-      </w:r>
-      <w:r>
-        <w:rPr>
-          <w:highlight w:val="yellow"/>
-          <w:lang w:val="en-US"/>
-        </w:rPr>
-        <w:t>...</w:t>
-      </w:r>
-    </w:p>
-    <w:p>
-      <w:pPr>
         <w:pStyle w:val="Heading4"/>
       </w:pPr>
       <w:r>
@@ -7406,19 +7363,17 @@
         <w:rPr>
           <w:lang w:val="en-US"/>
         </w:rPr>
-        <w:t xml:space="preserve">After download of docker software, please </w:t>
-      </w:r>
-      <w:r>
-        <w:rPr>
-          <w:highlight w:val="red"/>
-          <w:lang w:val="en-US"/>
-        </w:rPr>
-        <w:t xml:space="preserve">download the </w:t>
+        <w:t xml:space="preserve">After download of docker software, </w:t>
+      </w:r>
+      <w:r>
+        <w:rPr>
+          <w:lang w:val="en-US"/>
+        </w:rPr>
+        <w:t xml:space="preserve">please download the </w:t>
       </w:r>
       <w:proofErr w:type="spellStart"/>
       <w:r>
         <w:rPr>
-          <w:highlight w:val="red"/>
           <w:lang w:val="en-US"/>
         </w:rPr>
         <w:t>enigma-</w:t>
@@ -7426,7 +7381,6 @@
       <w:proofErr w:type="gramStart"/>
       <w:r>
         <w:rPr>
-          <w:highlight w:val="red"/>
           <w:lang w:val="en-US"/>
         </w:rPr>
         <w:t>cnv:latest</w:t>
@@ -7435,7 +7389,6 @@
       <w:proofErr w:type="gramEnd"/>
       <w:r>
         <w:rPr>
-          <w:highlight w:val="red"/>
           <w:lang w:val="en-US"/>
         </w:rPr>
         <w:t xml:space="preserve"> container</w:t>
@@ -7450,21 +7403,7 @@
         <w:rPr>
           <w:lang w:val="en-US"/>
         </w:rPr>
-        <w:t xml:space="preserve"> </w:t>
-      </w:r>
-      <w:proofErr w:type="spellStart"/>
-      <w:r>
-        <w:rPr>
-          <w:lang w:val="en-US"/>
-        </w:rPr>
-        <w:t>byt</w:t>
-      </w:r>
-      <w:proofErr w:type="spellEnd"/>
-      <w:r>
-        <w:rPr>
-          <w:lang w:val="en-US"/>
-        </w:rPr>
-        <w:t xml:space="preserve"> writing in the terminal</w:t>
+        <w:t xml:space="preserve"> by writing in the terminal</w:t>
       </w:r>
     </w:p>
     <w:p>
@@ -7610,7 +7549,7 @@
       </w:r>
     </w:p>
     <w:p>
-      <w:hyperlink r:id="rId18" w:history="1">
+      <w:hyperlink r:id="rId14" w:history="1">
         <w:r>
           <w:rPr>
             <w:rStyle w:val="Hyperlink"/>
@@ -7854,14 +7793,6 @@
         </w:rPr>
         <w:t>1.3 GB</w:t>
       </w:r>
-      <w:commentRangeStart w:id="11"/>
-      <w:commentRangeEnd w:id="11"/>
-      <w:r>
-        <w:rPr>
-          <w:rStyle w:val="CommentReference"/>
-        </w:rPr>
-        <w:commentReference w:id="11"/>
-      </w:r>
     </w:p>
     <w:p>
       <w:pPr>
@@ -7898,7 +7829,6 @@
           <w:szCs w:val="22"/>
         </w:rPr>
       </w:pPr>
-      <w:commentRangeStart w:id="12"/>
       <w:r>
         <w:rPr>
           <w:rFonts w:cs="Arial"/>
@@ -7958,6 +7888,7 @@
           <w:sz w:val="22"/>
           <w:szCs w:val="22"/>
         </w:rPr>
+        <w:lastRenderedPageBreak/>
         <w:t>singularity build enigma-cnv.sif docker://bayramalex/enigma-cnv:latest</w:t>
       </w:r>
     </w:p>
@@ -8030,13 +7961,6 @@
           <w:szCs w:val="22"/>
         </w:rPr>
         <w:t xml:space="preserve"> </w:t>
-      </w:r>
-      <w:commentRangeEnd w:id="12"/>
-      <w:r>
-        <w:rPr>
-          <w:rStyle w:val="CommentReference"/>
-        </w:rPr>
-        <w:commentReference w:id="12"/>
       </w:r>
     </w:p>
     <w:p>
@@ -8084,7 +8008,6 @@
           <w:rFonts w:cs="Arial"/>
           <w:szCs w:val="22"/>
         </w:rPr>
-        <w:lastRenderedPageBreak/>
         <w:t>(</w:t>
       </w:r>
       <w:proofErr w:type="gramStart"/>
@@ -8134,7 +8057,7 @@
           <w:szCs w:val="22"/>
         </w:rPr>
       </w:pPr>
-      <w:hyperlink r:id="rId19" w:history="1">
+      <w:hyperlink r:id="rId15" w:history="1">
         <w:r>
           <w:rPr>
             <w:rStyle w:val="Hyperlink"/>
@@ -8190,14 +8113,14 @@
           <w:shd w:val="clear" w:color="auto" w:fill="FFFFFF"/>
         </w:rPr>
       </w:pPr>
-      <w:bookmarkStart w:id="13" w:name="_Toc105056361"/>
+      <w:bookmarkStart w:id="9" w:name="_Toc105056380"/>
       <w:r>
         <w:rPr>
           <w:shd w:val="clear" w:color="auto" w:fill="FFFFFF"/>
         </w:rPr>
         <w:t>b. Scripts for running analysis</w:t>
       </w:r>
-      <w:bookmarkEnd w:id="13"/>
+      <w:bookmarkEnd w:id="9"/>
       <w:r>
         <w:rPr>
           <w:shd w:val="clear" w:color="auto" w:fill="FFFFFF"/>
@@ -8256,7 +8179,7 @@
           <w:lang w:val="en-US"/>
         </w:rPr>
       </w:pPr>
-      <w:hyperlink r:id="rId20" w:history="1">
+      <w:hyperlink r:id="rId16" w:history="1">
         <w:r>
           <w:rPr>
             <w:rStyle w:val="Hyperlink"/>
@@ -8268,7 +8191,23 @@
             <w:rStyle w:val="Hyperlink"/>
             <w:lang w:val="en-US"/>
           </w:rPr>
-          <w:t>/CNVCalling/scripts/</w:t>
+          <w:t>/</w:t>
+        </w:r>
+        <w:proofErr w:type="spellStart"/>
+        <w:r>
+          <w:rPr>
+            <w:rStyle w:val="Hyperlink"/>
+            <w:lang w:val="en-US"/>
+          </w:rPr>
+          <w:t>CNVCalling</w:t>
+        </w:r>
+        <w:proofErr w:type="spellEnd"/>
+        <w:r>
+          <w:rPr>
+            <w:rStyle w:val="Hyperlink"/>
+            <w:lang w:val="en-US"/>
+          </w:rPr>
+          <w:t>/scripts/</w:t>
         </w:r>
       </w:hyperlink>
     </w:p>
@@ -8537,7 +8476,7 @@
       <w:pPr>
         <w:pStyle w:val="Heading3"/>
       </w:pPr>
-      <w:bookmarkStart w:id="14" w:name="_Toc105056362"/>
+      <w:bookmarkStart w:id="10" w:name="_Toc105056381"/>
       <w:r>
         <w:t>c</w:t>
       </w:r>
@@ -8547,7 +8486,7 @@
       <w:r>
         <w:t>Genotyping-chip-dependent files</w:t>
       </w:r>
-      <w:bookmarkEnd w:id="14"/>
+      <w:bookmarkEnd w:id="10"/>
     </w:p>
     <w:p>
       <w:pPr>
@@ -8941,7 +8880,6 @@
     </w:p>
     <w:p>
       <w:r>
-        <w:lastRenderedPageBreak/>
         <w:t>If you have less than 300 individuals in your cohort, you need to use a generic PFB- and GCmodel file.</w:t>
       </w:r>
       <w:r>
@@ -9286,7 +9224,7 @@
         </w:rPr>
         <w:t xml:space="preserve">Present at: </w:t>
       </w:r>
-      <w:hyperlink r:id="rId21" w:history="1">
+      <w:hyperlink r:id="rId17" w:history="1">
         <w:r>
           <w:rPr>
             <w:rStyle w:val="Hyperlink"/>
@@ -9560,7 +9498,7 @@
         </w:rPr>
         <w:t xml:space="preserve">at: </w:t>
       </w:r>
-      <w:hyperlink r:id="rId22" w:history="1">
+      <w:hyperlink r:id="rId18" w:history="1">
         <w:r>
           <w:rPr>
             <w:rStyle w:val="Hyperlink"/>
@@ -9725,7 +9663,7 @@
         </w:rPr>
         <w:t xml:space="preserve"> </w:t>
       </w:r>
-      <w:hyperlink r:id="rId23" w:history="1">
+      <w:hyperlink r:id="rId19" w:history="1">
         <w:r>
           <w:rPr>
             <w:rStyle w:val="Hyperlink"/>
@@ -9799,6 +9737,7 @@
           <w:i/>
           <w:lang w:val="nb-NO"/>
         </w:rPr>
+        <w:lastRenderedPageBreak/>
         <w:t>telo_hg38.txt</w:t>
       </w:r>
     </w:p>
@@ -9846,7 +9785,6 @@
           <w:rFonts w:asciiTheme="majorHAnsi" w:hAnsiTheme="majorHAnsi"/>
           <w:i/>
         </w:rPr>
-        <w:lastRenderedPageBreak/>
         <w:t>centro_hg38.txt</w:t>
       </w:r>
     </w:p>
@@ -9875,7 +9813,7 @@
       <w:pPr>
         <w:pStyle w:val="Heading2"/>
       </w:pPr>
-      <w:bookmarkStart w:id="15" w:name="_Toc105056363"/>
+      <w:bookmarkStart w:id="11" w:name="_Toc105056382"/>
       <w:r>
         <w:t>3</w:t>
       </w:r>
@@ -9891,31 +9829,23 @@
       <w:r>
         <w:t>CNVs</w:t>
       </w:r>
-      <w:bookmarkEnd w:id="15"/>
+      <w:bookmarkEnd w:id="11"/>
       <w:r>
         <w:t xml:space="preserve"> </w:t>
       </w:r>
     </w:p>
     <w:p>
-      <w:r>
-        <w:t>Time estimate:</w:t>
-      </w:r>
-      <w:r>
-        <w:t xml:space="preserve"> ???</w:t>
-      </w:r>
-    </w:p>
-    <w:p>
       <w:pPr>
         <w:pStyle w:val="Heading3"/>
       </w:pPr>
-      <w:bookmarkStart w:id="16" w:name="_Toc105056364"/>
+      <w:bookmarkStart w:id="12" w:name="_Toc105056383"/>
       <w:r>
         <w:t xml:space="preserve">a. </w:t>
       </w:r>
       <w:r>
         <w:t>Adjust the script</w:t>
       </w:r>
-      <w:bookmarkEnd w:id="16"/>
+      <w:bookmarkEnd w:id="12"/>
     </w:p>
     <w:p>
       <w:pPr>
@@ -10156,7 +10086,7 @@
           <w:shd w:val="clear" w:color="auto" w:fill="FFFFFF"/>
         </w:rPr>
       </w:pPr>
-      <w:bookmarkStart w:id="17" w:name="_Toc105056365"/>
+      <w:bookmarkStart w:id="13" w:name="_Toc105056384"/>
       <w:r>
         <w:rPr>
           <w:shd w:val="clear" w:color="auto" w:fill="FFFFFF"/>
@@ -10169,7 +10099,7 @@
         </w:rPr>
         <w:t>Run the analysis</w:t>
       </w:r>
-      <w:bookmarkEnd w:id="17"/>
+      <w:bookmarkEnd w:id="13"/>
     </w:p>
     <w:p>
       <w:pPr>
@@ -10395,7 +10325,7 @@
       <w:pPr>
         <w:pStyle w:val="Heading1"/>
       </w:pPr>
-      <w:bookmarkStart w:id="18" w:name="_Toc105056366"/>
+      <w:bookmarkStart w:id="14" w:name="_Toc105056385"/>
       <w:r>
         <w:rPr>
           <w:lang w:val="en-US"/>
@@ -10405,7 +10335,7 @@
       <w:r>
         <w:t>. Covariate files</w:t>
       </w:r>
-      <w:bookmarkEnd w:id="18"/>
+      <w:bookmarkEnd w:id="14"/>
     </w:p>
     <w:p/>
     <w:p>
@@ -10471,7 +10401,7 @@
       <w:pPr>
         <w:pStyle w:val="Heading2"/>
       </w:pPr>
-      <w:bookmarkStart w:id="19" w:name="_Toc105056367"/>
+      <w:bookmarkStart w:id="15" w:name="_Toc105056386"/>
       <w:r>
         <w:rPr>
           <w:lang w:val="nb-NO"/>
@@ -10481,7 +10411,7 @@
       <w:r>
         <w:t xml:space="preserve"> covariates</w:t>
       </w:r>
-      <w:bookmarkEnd w:id="19"/>
+      <w:bookmarkEnd w:id="15"/>
     </w:p>
     <w:p>
       <w:pPr>
@@ -11706,6 +11636,7 @@
         <w:ind w:left="360"/>
       </w:pPr>
       <w:r>
+        <w:lastRenderedPageBreak/>
         <w:t xml:space="preserve">(use excel or </w:t>
       </w:r>
       <w:r>
@@ -11753,7 +11684,6 @@
           <w:color w:val="4F81BD" w:themeColor="accent1"/>
           <w:szCs w:val="22"/>
         </w:rPr>
-        <w:lastRenderedPageBreak/>
         <w:t xml:space="preserve">General </w:t>
       </w:r>
       <w:r>
@@ -13180,7 +13110,6 @@
           <w:szCs w:val="20"/>
           <w:lang w:val="en-US"/>
         </w:rPr>
-        <w:lastRenderedPageBreak/>
         <w:t>If</w:t>
       </w:r>
       <w:r>
@@ -13294,11 +13223,11 @@
       <w:pPr>
         <w:pStyle w:val="Heading2"/>
       </w:pPr>
-      <w:bookmarkStart w:id="20" w:name="_Toc105056368"/>
+      <w:bookmarkStart w:id="16" w:name="_Toc105056387"/>
       <w:r>
         <w:t>MDS-covariates</w:t>
       </w:r>
-      <w:bookmarkEnd w:id="20"/>
+      <w:bookmarkEnd w:id="16"/>
     </w:p>
     <w:p>
       <w:pPr>
@@ -13379,7 +13308,7 @@
       </w:r>
     </w:p>
     <w:p>
-      <w:hyperlink r:id="rId24" w:history="1">
+      <w:hyperlink r:id="rId20" w:history="1">
         <w:r>
           <w:rPr>
             <w:rStyle w:val="Hyperlink"/>
@@ -13465,7 +13394,7 @@
           </mc:Choice>
           <mc:Fallback>
             <w:pict>
-              <v:shapetype w14:anchorId="17D0004E" id="_x0000_t32" coordsize="21600,21600" o:spt="32" o:oned="t" path="m,l21600,21600e" filled="f">
+              <v:shapetype w14:anchorId="6BB70D60" id="_x0000_t32" coordsize="21600,21600" o:spt="32" o:oned="t" path="m,l21600,21600e" filled="f">
                 <v:path arrowok="t" fillok="f" o:connecttype="none"/>
                 <o:lock v:ext="edit" shapetype="t"/>
               </v:shapetype>
@@ -13501,7 +13430,7 @@
                     <pic:cNvPicPr/>
                   </pic:nvPicPr>
                   <pic:blipFill>
-                    <a:blip r:embed="rId25"/>
+                    <a:blip r:embed="rId21"/>
                     <a:stretch>
                       <a:fillRect/>
                     </a:stretch>
@@ -13554,20 +13483,18 @@
       <w:r>
         <w:t xml:space="preserve">Or use </w:t>
       </w:r>
-      <w:proofErr w:type="spellStart"/>
-      <w:r>
-        <w:rPr>
-          <w:lang w:val="nb-NO"/>
+      <w:r>
+        <w:rPr>
+          <w:lang w:val="en-US"/>
         </w:rPr>
         <w:t>this</w:t>
       </w:r>
-      <w:proofErr w:type="spellEnd"/>
       <w:r>
         <w:t xml:space="preserve"> link:</w:t>
       </w:r>
     </w:p>
     <w:p>
-      <w:hyperlink r:id="rId26" w:history="1">
+      <w:hyperlink r:id="rId22" w:history="1">
         <w:r>
           <w:rPr>
             <w:rStyle w:val="Hyperlink"/>
@@ -14658,7 +14585,7 @@
           <w:lang w:val="en-US"/>
         </w:rPr>
       </w:pPr>
-      <w:bookmarkStart w:id="21" w:name="_Toc105056369"/>
+      <w:bookmarkStart w:id="17" w:name="_Toc105056388"/>
       <w:r>
         <w:rPr>
           <w:lang w:val="en-US"/>
@@ -14689,25 +14616,26 @@
         </w:rPr>
         <w:t>IGMA-CNV</w:t>
       </w:r>
-      <w:bookmarkEnd w:id="21"/>
-    </w:p>
-    <w:p>
-      <w:pPr>
-        <w:rPr>
-          <w:lang w:val="en-US"/>
-        </w:rPr>
-      </w:pPr>
-    </w:p>
-    <w:p>
-      <w:pPr>
-        <w:rPr>
-          <w:lang w:val="en-US"/>
-        </w:rPr>
-      </w:pPr>
-      <w:r>
-        <w:rPr>
-          <w:lang w:val="en-US"/>
-        </w:rPr>
+      <w:bookmarkEnd w:id="17"/>
+    </w:p>
+    <w:p>
+      <w:pPr>
+        <w:rPr>
+          <w:lang w:val="en-US"/>
+        </w:rPr>
+      </w:pPr>
+    </w:p>
+    <w:p>
+      <w:pPr>
+        <w:rPr>
+          <w:lang w:val="en-US"/>
+        </w:rPr>
+      </w:pPr>
+      <w:r>
+        <w:rPr>
+          <w:lang w:val="en-US"/>
+        </w:rPr>
+        <w:lastRenderedPageBreak/>
         <w:t>Files to transfer:</w:t>
       </w:r>
     </w:p>
@@ -14725,7 +14653,6 @@
           <w:iCs/>
           <w:shd w:val="clear" w:color="auto" w:fill="FFFFFF"/>
         </w:rPr>
-        <w:lastRenderedPageBreak/>
         <w:t>${Dataset}_visualize.tar.gz</w:t>
       </w:r>
       <w:r>
@@ -14950,7 +14877,7 @@
         </w:rPr>
         <w:t xml:space="preserve">to </w:t>
       </w:r>
-      <w:hyperlink r:id="rId27" w:history="1">
+      <w:hyperlink r:id="rId23" w:history="1">
         <w:r>
           <w:rPr>
             <w:rStyle w:val="Hyperlink"/>
@@ -14984,14 +14911,14 @@
           <w:lang w:val="en-US"/>
         </w:rPr>
       </w:pPr>
-      <w:bookmarkStart w:id="22" w:name="_Toc105056370"/>
+      <w:bookmarkStart w:id="18" w:name="_Toc105056389"/>
       <w:r>
         <w:rPr>
           <w:lang w:val="en-US"/>
         </w:rPr>
         <w:t>Data storage</w:t>
       </w:r>
-      <w:bookmarkEnd w:id="22"/>
+      <w:bookmarkEnd w:id="18"/>
     </w:p>
     <w:p>
       <w:pPr>
@@ -15023,7 +14950,7 @@
         </w:rPr>
         <w:t>data will be stored at the secure server TSD (</w:t>
       </w:r>
-      <w:hyperlink r:id="rId28" w:history="1">
+      <w:hyperlink r:id="rId24" w:history="1">
         <w:r>
           <w:rPr>
             <w:rStyle w:val="Hyperlink"/>
@@ -15066,8 +14993,8 @@
       </w:r>
     </w:p>
     <w:sectPr>
-      <w:headerReference w:type="even" r:id="rId29"/>
-      <w:headerReference w:type="default" r:id="rId30"/>
+      <w:headerReference w:type="even" r:id="rId25"/>
+      <w:headerReference w:type="default" r:id="rId26"/>
       <w:pgSz w:w="11900" w:h="16840"/>
       <w:pgMar w:top="1440" w:right="1800" w:bottom="1440" w:left="1800" w:header="708" w:footer="708" w:gutter="0"/>
       <w:cols w:space="708"/>
@@ -15077,116 +15004,6 @@
 </w:document>
 </file>
 
-<file path=word/comments.xml><?xml version="1.0" encoding="utf-8"?>
-<w:comments xmlns:wpc="http://schemas.microsoft.com/office/word/2010/wordprocessingCanvas" xmlns:cx="http://schemas.microsoft.com/office/drawing/2014/chartex" xmlns:cx1="http://schemas.microsoft.com/office/drawing/2015/9/8/chartex" xmlns:cx2="http://schemas.microsoft.com/office/drawing/2015/10/21/chartex" xmlns:cx3="http://schemas.microsoft.com/office/drawing/2016/5/9/chartex" xmlns:cx4="http://schemas.microsoft.com/office/drawing/2016/5/10/chartex" xmlns:cx5="http://schemas.microsoft.com/office/drawing/2016/5/11/chartex" xmlns:cx6="http://schemas.microsoft.com/office/drawing/2016/5/12/chartex" xmlns:cx7="http://schemas.microsoft.com/office/drawing/2016/5/13/chartex" xmlns:cx8="http://schemas.microsoft.com/office/drawing/2016/5/14/chartex" xmlns:mc="http://schemas.openxmlformats.org/markup-compatibility/2006" xmlns:aink="http://schemas.microsoft.com/office/drawing/2016/ink" xmlns:am3d="http://schemas.microsoft.com/office/drawing/2017/model3d" xmlns:o="urn:schemas-microsoft-com:office:office" xmlns:oel="http://schemas.microsoft.com/office/2019/extlst" xmlns:r="http://schemas.openxmlformats.org/officeDocument/2006/relationships" xmlns:m="http://schemas.openxmlformats.org/officeDocument/2006/math" xmlns:v="urn:schemas-microsoft-com:vml" xmlns:wp14="http://schemas.microsoft.com/office/word/2010/wordprocessingDrawing" xmlns:wp="http://schemas.openxmlformats.org/drawingml/2006/wordprocessingDrawing" xmlns:w10="urn:schemas-microsoft-com:office:word" xmlns:w="http://schemas.openxmlformats.org/wordprocessingml/2006/main" xmlns:w14="http://schemas.microsoft.com/office/word/2010/wordml" xmlns:w15="http://schemas.microsoft.com/office/word/2012/wordml" xmlns:w16cex="http://schemas.microsoft.com/office/word/2018/wordml/cex" xmlns:w16cid="http://schemas.microsoft.com/office/word/2016/wordml/cid" xmlns:w16="http://schemas.microsoft.com/office/word/2018/wordml" xmlns:w16sdtdh="http://schemas.microsoft.com/office/word/2020/wordml/sdtdatahash" xmlns:w16se="http://schemas.microsoft.com/office/word/2015/wordml/symex" xmlns:wpg="http://schemas.microsoft.com/office/word/2010/wordprocessingGroup" xmlns:wpi="http://schemas.microsoft.com/office/word/2010/wordprocessingInk" xmlns:wne="http://schemas.microsoft.com/office/word/2006/wordml" xmlns:wps="http://schemas.microsoft.com/office/word/2010/wordprocessingShape" mc:Ignorable="w14 w15 w16se w16cid w16 w16cex w16sdtdh wp14">
-  <w:comment w:id="1" w:author="Ida Elken Sønderby" w:date="2022-05-23T12:01:00Z" w:initials="IES">
-    <w:p>
-      <w:r>
-        <w:rPr>
-          <w:rStyle w:val="CommentReference"/>
-        </w:rPr>
-        <w:annotationRef/>
-      </w:r>
-      <w:r>
-        <w:t>Needs update</w:t>
-      </w:r>
-    </w:p>
-  </w:comment>
-  <w:comment w:id="7" w:author="Ida Sønderby" w:date="2021-12-16T10:46:00Z" w:initials="IE">
-    <w:p>
-      <w:pPr>
-        <w:rPr>
-          <w:rFonts w:cs="Arial"/>
-          <w:shd w:val="clear" w:color="auto" w:fill="FFFFFF"/>
-        </w:rPr>
-      </w:pPr>
-      <w:r>
-        <w:rPr>
-          <w:rStyle w:val="CommentReference"/>
-        </w:rPr>
-        <w:annotationRef/>
-      </w:r>
-      <w:r>
-        <w:rPr>
-          <w:rFonts w:cs="Arial"/>
-          <w:shd w:val="clear" w:color="auto" w:fill="FFFFFF"/>
-        </w:rPr>
-        <w:t xml:space="preserve">OBS – make example of these files!!! And save in git-repository </w:t>
-      </w:r>
-    </w:p>
-    <w:p>
-      <w:pPr>
-        <w:pStyle w:val="CommentText"/>
-      </w:pPr>
-    </w:p>
-  </w:comment>
-  <w:comment w:id="11" w:author="Bayram Cevdet Akdeniz" w:date="2022-02-03T11:19:00Z" w:initials="BCA">
-    <w:p>
-      <w:r>
-        <w:rPr>
-          <w:rStyle w:val="CommentReference"/>
-        </w:rPr>
-        <w:annotationRef/>
-      </w:r>
-      <w:r>
-        <w:t xml:space="preserve">In order to run Singularity on Mac and Windows, it is required to install Vargant Box which is a kind of Virtual Machine as far as understand: </w:t>
-      </w:r>
-      <w:hyperlink r:id="rId1" w:history="1">
-        <w:r>
-          <w:rPr>
-            <w:rStyle w:val="Hyperlink"/>
-          </w:rPr>
-          <w:t>https://sylabs.io/guides/3.2/user-guide/installation.html</w:t>
-        </w:r>
-      </w:hyperlink>
-      <w:r>
-        <w:t xml:space="preserve"> . I did this for my Mac and did not satisfied get some unexpected errors that I did not get when I run with Linux. I feel insead of setting this Vargant to a machine, setting a VM Linux is more reasonable and even feasible for now. It seems there is an effort to maintain singularity on Mac OSX and Windows and one can still try to run singularity with this operating system but I think we should strongly recommend Linux to get the best  performance. There is also an ongoing project called " Singularity Desktop for macOS (Alpha Preview)" I believe this will reduce the complexity to run it on Mac but it is not yet published (could not even find the Alpha preview version) .f</w:t>
-      </w:r>
-    </w:p>
-  </w:comment>
-  <w:comment w:id="12" w:author="Ida Elken Sønderby" w:date="2022-05-19T11:52:00Z" w:initials="IES">
-    <w:p>
-      <w:r>
-        <w:rPr>
-          <w:rStyle w:val="CommentReference"/>
-        </w:rPr>
-        <w:annotationRef/>
-      </w:r>
-      <w:r>
-        <w:t>Is this really correct or would it be smart to download the entire enigma-cnv githut repository?!?!?</w:t>
-      </w:r>
-    </w:p>
-  </w:comment>
-</w:comments>
-</file>
-
-<file path=word/commentsExtended.xml><?xml version="1.0" encoding="utf-8"?>
-<w15:commentsEx xmlns:wpc="http://schemas.microsoft.com/office/word/2010/wordprocessingCanvas" xmlns:cx="http://schemas.microsoft.com/office/drawing/2014/chartex" xmlns:cx1="http://schemas.microsoft.com/office/drawing/2015/9/8/chartex" xmlns:cx2="http://schemas.microsoft.com/office/drawing/2015/10/21/chartex" xmlns:cx3="http://schemas.microsoft.com/office/drawing/2016/5/9/chartex" xmlns:cx4="http://schemas.microsoft.com/office/drawing/2016/5/10/chartex" xmlns:cx5="http://schemas.microsoft.com/office/drawing/2016/5/11/chartex" xmlns:cx6="http://schemas.microsoft.com/office/drawing/2016/5/12/chartex" xmlns:cx7="http://schemas.microsoft.com/office/drawing/2016/5/13/chartex" xmlns:cx8="http://schemas.microsoft.com/office/drawing/2016/5/14/chartex" xmlns:mc="http://schemas.openxmlformats.org/markup-compatibility/2006" xmlns:aink="http://schemas.microsoft.com/office/drawing/2016/ink" xmlns:am3d="http://schemas.microsoft.com/office/drawing/2017/model3d" xmlns:o="urn:schemas-microsoft-com:office:office" xmlns:oel="http://schemas.microsoft.com/office/2019/extlst" xmlns:r="http://schemas.openxmlformats.org/officeDocument/2006/relationships" xmlns:m="http://schemas.openxmlformats.org/officeDocument/2006/math" xmlns:v="urn:schemas-microsoft-com:vml" xmlns:wp14="http://schemas.microsoft.com/office/word/2010/wordprocessingDrawing" xmlns:wp="http://schemas.openxmlformats.org/drawingml/2006/wordprocessingDrawing" xmlns:w10="urn:schemas-microsoft-com:office:word" xmlns:w="http://schemas.openxmlformats.org/wordprocessingml/2006/main" xmlns:w14="http://schemas.microsoft.com/office/word/2010/wordml" xmlns:w15="http://schemas.microsoft.com/office/word/2012/wordml" xmlns:w16cex="http://schemas.microsoft.com/office/word/2018/wordml/cex" xmlns:w16cid="http://schemas.microsoft.com/office/word/2016/wordml/cid" xmlns:w16="http://schemas.microsoft.com/office/word/2018/wordml" xmlns:w16sdtdh="http://schemas.microsoft.com/office/word/2020/wordml/sdtdatahash" xmlns:w16se="http://schemas.microsoft.com/office/word/2015/wordml/symex" xmlns:wpg="http://schemas.microsoft.com/office/word/2010/wordprocessingGroup" xmlns:wpi="http://schemas.microsoft.com/office/word/2010/wordprocessingInk" xmlns:wne="http://schemas.microsoft.com/office/word/2006/wordml" xmlns:wps="http://schemas.microsoft.com/office/word/2010/wordprocessingShape" mc:Ignorable="w14 w15 w16se w16cid w16 w16cex w16sdtdh wp14">
-  <w15:commentEx w15:paraId="69F299A9" w15:done="0"/>
-  <w15:commentEx w15:paraId="4C3229C7" w15:done="0"/>
-  <w15:commentEx w15:paraId="09A87857" w15:done="0"/>
-  <w15:commentEx w15:paraId="1F3E25AB" w15:done="0"/>
-</w15:commentsEx>
-</file>
-
-<file path=word/commentsExtensible.xml><?xml version="1.0" encoding="utf-8"?>
-<w16cex:commentsExtensible xmlns:wpc="http://schemas.microsoft.com/office/word/2010/wordprocessingCanvas" xmlns:cx="http://schemas.microsoft.com/office/drawing/2014/chartex" xmlns:cx1="http://schemas.microsoft.com/office/drawing/2015/9/8/chartex" xmlns:cx2="http://schemas.microsoft.com/office/drawing/2015/10/21/chartex" xmlns:cx3="http://schemas.microsoft.com/office/drawing/2016/5/9/chartex" xmlns:cx4="http://schemas.microsoft.com/office/drawing/2016/5/10/chartex" xmlns:cx5="http://schemas.microsoft.com/office/drawing/2016/5/11/chartex" xmlns:cx6="http://schemas.microsoft.com/office/drawing/2016/5/12/chartex" xmlns:cx7="http://schemas.microsoft.com/office/drawing/2016/5/13/chartex" xmlns:cx8="http://schemas.microsoft.com/office/drawing/2016/5/14/chartex" xmlns:mc="http://schemas.openxmlformats.org/markup-compatibility/2006" xmlns:aink="http://schemas.microsoft.com/office/drawing/2016/ink" xmlns:am3d="http://schemas.microsoft.com/office/drawing/2017/model3d" xmlns:o="urn:schemas-microsoft-com:office:office" xmlns:oel="http://schemas.microsoft.com/office/2019/extlst" xmlns:r="http://schemas.openxmlformats.org/officeDocument/2006/relationships" xmlns:m="http://schemas.openxmlformats.org/officeDocument/2006/math" xmlns:v="urn:schemas-microsoft-com:vml" xmlns:wp14="http://schemas.microsoft.com/office/word/2010/wordprocessingDrawing" xmlns:wp="http://schemas.openxmlformats.org/drawingml/2006/wordprocessingDrawing" xmlns:w10="urn:schemas-microsoft-com:office:word" xmlns:w="http://schemas.openxmlformats.org/wordprocessingml/2006/main" xmlns:w14="http://schemas.microsoft.com/office/word/2010/wordml" xmlns:w15="http://schemas.microsoft.com/office/word/2012/wordml" xmlns:w16cex="http://schemas.microsoft.com/office/word/2018/wordml/cex" xmlns:w16cid="http://schemas.microsoft.com/office/word/2016/wordml/cid" xmlns:w16="http://schemas.microsoft.com/office/word/2018/wordml" xmlns:w16sdtdh="http://schemas.microsoft.com/office/word/2020/wordml/sdtdatahash" xmlns:w16se="http://schemas.microsoft.com/office/word/2015/wordml/symex" xmlns:wpg="http://schemas.microsoft.com/office/word/2010/wordprocessingGroup" xmlns:wpi="http://schemas.microsoft.com/office/word/2010/wordprocessingInk" xmlns:wne="http://schemas.microsoft.com/office/word/2006/wordml" xmlns:wps="http://schemas.microsoft.com/office/word/2010/wordprocessingShape" mc:Ignorable="w14 w15 w16se w16cid w16 w16cex w16sdtdh wp14">
-  <w16cex:commentExtensible w16cex:durableId="2635F628" w16cex:dateUtc="2022-05-23T10:01:00Z"/>
-  <w16cex:commentExtensible w16cex:durableId="256CDB31" w16cex:dateUtc="2021-12-16T09:46:00Z"/>
-  <w16cex:commentExtensible w16cex:durableId="263087A9" w16cex:dateUtc="2022-02-03T10:19:00Z"/>
-  <w16cex:commentExtensible w16cex:durableId="2630ADE7" w16cex:dateUtc="2022-05-19T09:52:00Z"/>
-</w16cex:commentsExtensible>
-</file>
-
-<file path=word/commentsIds.xml><?xml version="1.0" encoding="utf-8"?>
-<w16cid:commentsIds xmlns:wpc="http://schemas.microsoft.com/office/word/2010/wordprocessingCanvas" xmlns:cx="http://schemas.microsoft.com/office/drawing/2014/chartex" xmlns:cx1="http://schemas.microsoft.com/office/drawing/2015/9/8/chartex" xmlns:cx2="http://schemas.microsoft.com/office/drawing/2015/10/21/chartex" xmlns:cx3="http://schemas.microsoft.com/office/drawing/2016/5/9/chartex" xmlns:cx4="http://schemas.microsoft.com/office/drawing/2016/5/10/chartex" xmlns:cx5="http://schemas.microsoft.com/office/drawing/2016/5/11/chartex" xmlns:cx6="http://schemas.microsoft.com/office/drawing/2016/5/12/chartex" xmlns:cx7="http://schemas.microsoft.com/office/drawing/2016/5/13/chartex" xmlns:cx8="http://schemas.microsoft.com/office/drawing/2016/5/14/chartex" xmlns:mc="http://schemas.openxmlformats.org/markup-compatibility/2006" xmlns:aink="http://schemas.microsoft.com/office/drawing/2016/ink" xmlns:am3d="http://schemas.microsoft.com/office/drawing/2017/model3d" xmlns:o="urn:schemas-microsoft-com:office:office" xmlns:oel="http://schemas.microsoft.com/office/2019/extlst" xmlns:r="http://schemas.openxmlformats.org/officeDocument/2006/relationships" xmlns:m="http://schemas.openxmlformats.org/officeDocument/2006/math" xmlns:v="urn:schemas-microsoft-com:vml" xmlns:wp14="http://schemas.microsoft.com/office/word/2010/wordprocessingDrawing" xmlns:wp="http://schemas.openxmlformats.org/drawingml/2006/wordprocessingDrawing" xmlns:w10="urn:schemas-microsoft-com:office:word" xmlns:w="http://schemas.openxmlformats.org/wordprocessingml/2006/main" xmlns:w14="http://schemas.microsoft.com/office/word/2010/wordml" xmlns:w15="http://schemas.microsoft.com/office/word/2012/wordml" xmlns:w16cex="http://schemas.microsoft.com/office/word/2018/wordml/cex" xmlns:w16cid="http://schemas.microsoft.com/office/word/2016/wordml/cid" xmlns:w16="http://schemas.microsoft.com/office/word/2018/wordml" xmlns:w16sdtdh="http://schemas.microsoft.com/office/word/2020/wordml/sdtdatahash" xmlns:w16se="http://schemas.microsoft.com/office/word/2015/wordml/symex" xmlns:wpg="http://schemas.microsoft.com/office/word/2010/wordprocessingGroup" xmlns:wpi="http://schemas.microsoft.com/office/word/2010/wordprocessingInk" xmlns:wne="http://schemas.microsoft.com/office/word/2006/wordml" xmlns:wps="http://schemas.microsoft.com/office/word/2010/wordprocessingShape" mc:Ignorable="w14 w15 w16se w16cid w16 w16cex w16sdtdh wp14">
-  <w16cid:commentId w16cid:paraId="69F299A9" w16cid:durableId="2635F628"/>
-  <w16cid:commentId w16cid:paraId="4C3229C7" w16cid:durableId="256CDB31"/>
-  <w16cid:commentId w16cid:paraId="09A87857" w16cid:durableId="263087A9"/>
-  <w16cid:commentId w16cid:paraId="1F3E25AB" w16cid:durableId="2630ADE7"/>
-</w16cid:commentsIds>
-</file>
-
 <file path=word/endnotes.xml><?xml version="1.0" encoding="utf-8"?>
 <w:endnotes xmlns:wpc="http://schemas.microsoft.com/office/word/2010/wordprocessingCanvas" xmlns:cx="http://schemas.microsoft.com/office/drawing/2014/chartex" xmlns:cx1="http://schemas.microsoft.com/office/drawing/2015/9/8/chartex" xmlns:cx2="http://schemas.microsoft.com/office/drawing/2015/10/21/chartex" xmlns:cx3="http://schemas.microsoft.com/office/drawing/2016/5/9/chartex" xmlns:cx4="http://schemas.microsoft.com/office/drawing/2016/5/10/chartex" xmlns:cx5="http://schemas.microsoft.com/office/drawing/2016/5/11/chartex" xmlns:cx6="http://schemas.microsoft.com/office/drawing/2016/5/12/chartex" xmlns:cx7="http://schemas.microsoft.com/office/drawing/2016/5/13/chartex" xmlns:cx8="http://schemas.microsoft.com/office/drawing/2016/5/14/chartex" xmlns:mc="http://schemas.openxmlformats.org/markup-compatibility/2006" xmlns:aink="http://schemas.microsoft.com/office/drawing/2016/ink" xmlns:am3d="http://schemas.microsoft.com/office/drawing/2017/model3d" xmlns:o="urn:schemas-microsoft-com:office:office" xmlns:oel="http://schemas.microsoft.com/office/2019/extlst" xmlns:r="http://schemas.openxmlformats.org/officeDocument/2006/relationships" xmlns:m="http://schemas.openxmlformats.org/officeDocument/2006/math" xmlns:v="urn:schemas-microsoft-com:vml" xmlns:wp14="http://schemas.microsoft.com/office/word/2010/wordprocessingDrawing" xmlns:wp="http://schemas.openxmlformats.org/drawingml/2006/wordprocessingDrawing" xmlns:w10="urn:schemas-microsoft-com:office:word" xmlns:w="http://schemas.openxmlformats.org/wordprocessingml/2006/main" xmlns:w14="http://schemas.microsoft.com/office/word/2010/wordml" xmlns:w15="http://schemas.microsoft.com/office/word/2012/wordml" xmlns:w16cex="http://schemas.microsoft.com/office/word/2018/wordml/cex" xmlns:w16cid="http://schemas.microsoft.com/office/word/2016/wordml/cid" xmlns:w16="http://schemas.microsoft.com/office/word/2018/wordml" xmlns:w16sdtdh="http://schemas.microsoft.com/office/word/2020/wordml/sdtdatahash" xmlns:w16se="http://schemas.microsoft.com/office/word/2015/wordml/symex" xmlns:wpg="http://schemas.microsoft.com/office/word/2010/wordprocessingGroup" xmlns:wpi="http://schemas.microsoft.com/office/word/2010/wordprocessingInk" xmlns:wne="http://schemas.microsoft.com/office/word/2006/wordml" xmlns:wps="http://schemas.microsoft.com/office/word/2010/wordprocessingShape" mc:Ignorable="w14 w15 w16se w16cid w16 w16cex w16sdtdh wp14">
   <w:endnote w:type="separator" w:id="-1">
@@ -15265,7 +15082,23 @@
           <w:szCs w:val="20"/>
           <w:lang w:val="nb-NO"/>
         </w:rPr>
-        <w:t>avaible</w:t>
+        <w:t>avai</w:t>
+      </w:r>
+      <w:r>
+        <w:rPr>
+          <w:sz w:val="20"/>
+          <w:szCs w:val="20"/>
+          <w:lang w:val="nb-NO"/>
+        </w:rPr>
+        <w:t>la</w:t>
+      </w:r>
+      <w:r>
+        <w:rPr>
+          <w:sz w:val="20"/>
+          <w:szCs w:val="20"/>
+          <w:lang w:val="nb-NO"/>
+        </w:rPr>
+        <w:t>ble</w:t>
       </w:r>
       <w:proofErr w:type="spellEnd"/>
       <w:r>
@@ -15650,7 +15483,7 @@
           <w:sz w:val="20"/>
           <w:szCs w:val="20"/>
         </w:rPr>
-        <w:annotationRef/>
+        <w:t/>
       </w:r>
       <w:r>
         <w:rPr>
@@ -15658,7 +15491,7 @@
           <w:sz w:val="20"/>
           <w:szCs w:val="20"/>
         </w:rPr>
-        <w:annotationRef/>
+        <w:t/>
       </w:r>
     </w:p>
     <w:p>
@@ -17221,6 +17054,119 @@
     </w:lvl>
   </w:abstractNum>
   <w:abstractNum w:abstractNumId="9" w15:restartNumberingAfterBreak="0">
+    <w:nsid w:val="4A6F4213"/>
+    <w:multiLevelType w:val="hybridMultilevel"/>
+    <w:tmpl w:val="138C3268"/>
+    <w:lvl w:ilvl="0" w:tplc="08090001">
+      <w:start w:val="1"/>
+      <w:numFmt w:val="bullet"/>
+      <w:lvlText w:val=""/>
+      <w:lvlJc w:val="left"/>
+      <w:pPr>
+        <w:ind w:left="720" w:hanging="360"/>
+      </w:pPr>
+      <w:rPr>
+        <w:rFonts w:ascii="Symbol" w:hAnsi="Symbol" w:hint="default"/>
+      </w:rPr>
+    </w:lvl>
+    <w:lvl w:ilvl="1" w:tplc="08090003" w:tentative="1">
+      <w:start w:val="1"/>
+      <w:numFmt w:val="bullet"/>
+      <w:lvlText w:val="o"/>
+      <w:lvlJc w:val="left"/>
+      <w:pPr>
+        <w:ind w:left="1440" w:hanging="360"/>
+      </w:pPr>
+      <w:rPr>
+        <w:rFonts w:ascii="Courier New" w:hAnsi="Courier New" w:cs="Courier New" w:hint="default"/>
+      </w:rPr>
+    </w:lvl>
+    <w:lvl w:ilvl="2" w:tplc="08090005" w:tentative="1">
+      <w:start w:val="1"/>
+      <w:numFmt w:val="bullet"/>
+      <w:lvlText w:val=""/>
+      <w:lvlJc w:val="left"/>
+      <w:pPr>
+        <w:ind w:left="2160" w:hanging="360"/>
+      </w:pPr>
+      <w:rPr>
+        <w:rFonts w:ascii="Wingdings" w:hAnsi="Wingdings" w:hint="default"/>
+      </w:rPr>
+    </w:lvl>
+    <w:lvl w:ilvl="3" w:tplc="08090001" w:tentative="1">
+      <w:start w:val="1"/>
+      <w:numFmt w:val="bullet"/>
+      <w:lvlText w:val=""/>
+      <w:lvlJc w:val="left"/>
+      <w:pPr>
+        <w:ind w:left="2880" w:hanging="360"/>
+      </w:pPr>
+      <w:rPr>
+        <w:rFonts w:ascii="Symbol" w:hAnsi="Symbol" w:hint="default"/>
+      </w:rPr>
+    </w:lvl>
+    <w:lvl w:ilvl="4" w:tplc="08090003" w:tentative="1">
+      <w:start w:val="1"/>
+      <w:numFmt w:val="bullet"/>
+      <w:lvlText w:val="o"/>
+      <w:lvlJc w:val="left"/>
+      <w:pPr>
+        <w:ind w:left="3600" w:hanging="360"/>
+      </w:pPr>
+      <w:rPr>
+        <w:rFonts w:ascii="Courier New" w:hAnsi="Courier New" w:cs="Courier New" w:hint="default"/>
+      </w:rPr>
+    </w:lvl>
+    <w:lvl w:ilvl="5" w:tplc="08090005" w:tentative="1">
+      <w:start w:val="1"/>
+      <w:numFmt w:val="bullet"/>
+      <w:lvlText w:val=""/>
+      <w:lvlJc w:val="left"/>
+      <w:pPr>
+        <w:ind w:left="4320" w:hanging="360"/>
+      </w:pPr>
+      <w:rPr>
+        <w:rFonts w:ascii="Wingdings" w:hAnsi="Wingdings" w:hint="default"/>
+      </w:rPr>
+    </w:lvl>
+    <w:lvl w:ilvl="6" w:tplc="08090001" w:tentative="1">
+      <w:start w:val="1"/>
+      <w:numFmt w:val="bullet"/>
+      <w:lvlText w:val=""/>
+      <w:lvlJc w:val="left"/>
+      <w:pPr>
+        <w:ind w:left="5040" w:hanging="360"/>
+      </w:pPr>
+      <w:rPr>
+        <w:rFonts w:ascii="Symbol" w:hAnsi="Symbol" w:hint="default"/>
+      </w:rPr>
+    </w:lvl>
+    <w:lvl w:ilvl="7" w:tplc="08090003" w:tentative="1">
+      <w:start w:val="1"/>
+      <w:numFmt w:val="bullet"/>
+      <w:lvlText w:val="o"/>
+      <w:lvlJc w:val="left"/>
+      <w:pPr>
+        <w:ind w:left="5760" w:hanging="360"/>
+      </w:pPr>
+      <w:rPr>
+        <w:rFonts w:ascii="Courier New" w:hAnsi="Courier New" w:cs="Courier New" w:hint="default"/>
+      </w:rPr>
+    </w:lvl>
+    <w:lvl w:ilvl="8" w:tplc="08090005" w:tentative="1">
+      <w:start w:val="1"/>
+      <w:numFmt w:val="bullet"/>
+      <w:lvlText w:val=""/>
+      <w:lvlJc w:val="left"/>
+      <w:pPr>
+        <w:ind w:left="6480" w:hanging="360"/>
+      </w:pPr>
+      <w:rPr>
+        <w:rFonts w:ascii="Wingdings" w:hAnsi="Wingdings" w:hint="default"/>
+      </w:rPr>
+    </w:lvl>
+  </w:abstractNum>
+  <w:abstractNum w:abstractNumId="10" w15:restartNumberingAfterBreak="0">
     <w:nsid w:val="54615D2D"/>
     <w:multiLevelType w:val="multilevel"/>
     <w:tmpl w:val="55F293D4"/>
@@ -17369,7 +17315,7 @@
       </w:rPr>
     </w:lvl>
   </w:abstractNum>
-  <w:abstractNum w:abstractNumId="10" w15:restartNumberingAfterBreak="0">
+  <w:abstractNum w:abstractNumId="11" w15:restartNumberingAfterBreak="0">
     <w:nsid w:val="5FE77E5E"/>
     <w:multiLevelType w:val="hybridMultilevel"/>
     <w:tmpl w:val="7A36C604"/>
@@ -17482,7 +17428,7 @@
       </w:rPr>
     </w:lvl>
   </w:abstractNum>
-  <w:abstractNum w:abstractNumId="11" w15:restartNumberingAfterBreak="0">
+  <w:abstractNum w:abstractNumId="12" w15:restartNumberingAfterBreak="0">
     <w:nsid w:val="619D7CA6"/>
     <w:multiLevelType w:val="hybridMultilevel"/>
     <w:tmpl w:val="9F7C0306"/>
@@ -17595,7 +17541,7 @@
       </w:rPr>
     </w:lvl>
   </w:abstractNum>
-  <w:abstractNum w:abstractNumId="12" w15:restartNumberingAfterBreak="0">
+  <w:abstractNum w:abstractNumId="13" w15:restartNumberingAfterBreak="0">
     <w:nsid w:val="63934EA0"/>
     <w:multiLevelType w:val="hybridMultilevel"/>
     <w:tmpl w:val="AB3A3A9A"/>
@@ -17715,13 +17661,13 @@
     <w:abstractNumId w:val="3"/>
   </w:num>
   <w:num w:numId="3" w16cid:durableId="507448841">
-    <w:abstractNumId w:val="9"/>
+    <w:abstractNumId w:val="10"/>
   </w:num>
   <w:num w:numId="4" w16cid:durableId="413750293">
     <w:abstractNumId w:val="5"/>
   </w:num>
   <w:num w:numId="5" w16cid:durableId="348718875">
-    <w:abstractNumId w:val="12"/>
+    <w:abstractNumId w:val="13"/>
   </w:num>
   <w:num w:numId="6" w16cid:durableId="1923638534">
     <w:abstractNumId w:val="0"/>
@@ -17742,23 +17688,15 @@
     <w:abstractNumId w:val="6"/>
   </w:num>
   <w:num w:numId="12" w16cid:durableId="1031145430">
-    <w:abstractNumId w:val="10"/>
+    <w:abstractNumId w:val="11"/>
   </w:num>
   <w:num w:numId="13" w16cid:durableId="683047769">
-    <w:abstractNumId w:val="11"/>
+    <w:abstractNumId w:val="12"/>
+  </w:num>
+  <w:num w:numId="14" w16cid:durableId="1410157341">
+    <w:abstractNumId w:val="9"/>
   </w:num>
 </w:numbering>
-</file>
-
-<file path=word/people.xml><?xml version="1.0" encoding="utf-8"?>
-<w15:people xmlns:wpc="http://schemas.microsoft.com/office/word/2010/wordprocessingCanvas" xmlns:cx="http://schemas.microsoft.com/office/drawing/2014/chartex" xmlns:cx1="http://schemas.microsoft.com/office/drawing/2015/9/8/chartex" xmlns:cx2="http://schemas.microsoft.com/office/drawing/2015/10/21/chartex" xmlns:cx3="http://schemas.microsoft.com/office/drawing/2016/5/9/chartex" xmlns:cx4="http://schemas.microsoft.com/office/drawing/2016/5/10/chartex" xmlns:cx5="http://schemas.microsoft.com/office/drawing/2016/5/11/chartex" xmlns:cx6="http://schemas.microsoft.com/office/drawing/2016/5/12/chartex" xmlns:cx7="http://schemas.microsoft.com/office/drawing/2016/5/13/chartex" xmlns:cx8="http://schemas.microsoft.com/office/drawing/2016/5/14/chartex" xmlns:mc="http://schemas.openxmlformats.org/markup-compatibility/2006" xmlns:aink="http://schemas.microsoft.com/office/drawing/2016/ink" xmlns:am3d="http://schemas.microsoft.com/office/drawing/2017/model3d" xmlns:o="urn:schemas-microsoft-com:office:office" xmlns:oel="http://schemas.microsoft.com/office/2019/extlst" xmlns:r="http://schemas.openxmlformats.org/officeDocument/2006/relationships" xmlns:m="http://schemas.openxmlformats.org/officeDocument/2006/math" xmlns:v="urn:schemas-microsoft-com:vml" xmlns:wp14="http://schemas.microsoft.com/office/word/2010/wordprocessingDrawing" xmlns:wp="http://schemas.openxmlformats.org/drawingml/2006/wordprocessingDrawing" xmlns:w10="urn:schemas-microsoft-com:office:word" xmlns:w="http://schemas.openxmlformats.org/wordprocessingml/2006/main" xmlns:w14="http://schemas.microsoft.com/office/word/2010/wordml" xmlns:w15="http://schemas.microsoft.com/office/word/2012/wordml" xmlns:w16cex="http://schemas.microsoft.com/office/word/2018/wordml/cex" xmlns:w16cid="http://schemas.microsoft.com/office/word/2016/wordml/cid" xmlns:w16="http://schemas.microsoft.com/office/word/2018/wordml" xmlns:w16sdtdh="http://schemas.microsoft.com/office/word/2020/wordml/sdtdatahash" xmlns:w16se="http://schemas.microsoft.com/office/word/2015/wordml/symex" xmlns:wpg="http://schemas.microsoft.com/office/word/2010/wordprocessingGroup" xmlns:wpi="http://schemas.microsoft.com/office/word/2010/wordprocessingInk" xmlns:wne="http://schemas.microsoft.com/office/word/2006/wordml" xmlns:wps="http://schemas.microsoft.com/office/word/2010/wordprocessingShape" mc:Ignorable="w14 w15 w16se w16cid w16 w16cex w16sdtdh wp14">
-  <w15:person w15:author="Ida Elken Sønderby">
-    <w15:presenceInfo w15:providerId="AD" w15:userId="S::idaeson@uio.no::7b3e9e97-3419-4b16-a251-5057cc27a557"/>
-  </w15:person>
-  <w15:person w15:author="Bayram Cevdet Akdeniz">
-    <w15:presenceInfo w15:providerId="AD" w15:userId="S::bayramc@uio.no::6eb77426-4fa1-46c9-8381-9fe384cbac9e"/>
-  </w15:person>
-</w15:people>
 </file>
 
 <file path=word/styles.xml><?xml version="1.0" encoding="utf-8"?>

</xml_diff>